<commit_message>
Update Software development Homework 1 Systems analysis methods.docx
</commit_message>
<xml_diff>
--- a/sytem analysis/Software development Homework 1 Systems analysis methods.docx
+++ b/sytem analysis/Software development Homework 1 Systems analysis methods.docx
@@ -1,6 +1,6 @@
 
 <file path=word/document.xml><?xml version="1.0" encoding="utf-8"?>
-<w:document xmlns:wpc="http://schemas.microsoft.com/office/word/2010/wordprocessingCanvas" xmlns:cx="http://schemas.microsoft.com/office/drawing/2014/chartex" xmlns:cx1="http://schemas.microsoft.com/office/drawing/2015/9/8/chartex" xmlns:cx2="http://schemas.microsoft.com/office/drawing/2015/10/21/chartex" xmlns:mc="http://schemas.openxmlformats.org/markup-compatibility/2006" xmlns:o="urn:schemas-microsoft-com:office:office" xmlns:r="http://schemas.openxmlformats.org/officeDocument/2006/relationships" xmlns:m="http://schemas.openxmlformats.org/officeDocument/2006/math" xmlns:v="urn:schemas-microsoft-com:vml" xmlns:wp14="http://schemas.microsoft.com/office/word/2010/wordprocessingDrawing" xmlns:wp="http://schemas.openxmlformats.org/drawingml/2006/wordprocessingDrawing" xmlns:w10="urn:schemas-microsoft-com:office:word" xmlns:w="http://schemas.openxmlformats.org/wordprocessingml/2006/main" xmlns:w14="http://schemas.microsoft.com/office/word/2010/wordml" xmlns:w15="http://schemas.microsoft.com/office/word/2012/wordml" xmlns:w16se="http://schemas.microsoft.com/office/word/2015/wordml/symex" xmlns:wpg="http://schemas.microsoft.com/office/word/2010/wordprocessingGroup" xmlns:wpi="http://schemas.microsoft.com/office/word/2010/wordprocessingInk" xmlns:wne="http://schemas.microsoft.com/office/word/2006/wordml" xmlns:wps="http://schemas.microsoft.com/office/word/2010/wordprocessingShape" mc:Ignorable="w14 w15 w16se wp14">
+<w:document xmlns:wpc="http://schemas.microsoft.com/office/word/2010/wordprocessingCanvas" xmlns:cx="http://schemas.microsoft.com/office/drawing/2014/chartex" xmlns:cx1="http://schemas.microsoft.com/office/drawing/2015/9/8/chartex" xmlns:cx2="http://schemas.microsoft.com/office/drawing/2015/10/21/chartex" xmlns:cx3="http://schemas.microsoft.com/office/drawing/2016/5/9/chartex" xmlns:cx4="http://schemas.microsoft.com/office/drawing/2016/5/10/chartex" xmlns:cx5="http://schemas.microsoft.com/office/drawing/2016/5/11/chartex" xmlns:cx6="http://schemas.microsoft.com/office/drawing/2016/5/12/chartex" xmlns:cx7="http://schemas.microsoft.com/office/drawing/2016/5/13/chartex" xmlns:cx8="http://schemas.microsoft.com/office/drawing/2016/5/14/chartex" xmlns:mc="http://schemas.openxmlformats.org/markup-compatibility/2006" xmlns:aink="http://schemas.microsoft.com/office/drawing/2016/ink" xmlns:am3d="http://schemas.microsoft.com/office/drawing/2017/model3d" xmlns:o="urn:schemas-microsoft-com:office:office" xmlns:oel="http://schemas.microsoft.com/office/2019/extlst" xmlns:r="http://schemas.openxmlformats.org/officeDocument/2006/relationships" xmlns:m="http://schemas.openxmlformats.org/officeDocument/2006/math" xmlns:v="urn:schemas-microsoft-com:vml" xmlns:wp14="http://schemas.microsoft.com/office/word/2010/wordprocessingDrawing" xmlns:wp="http://schemas.openxmlformats.org/drawingml/2006/wordprocessingDrawing" xmlns:w10="urn:schemas-microsoft-com:office:word" xmlns:w="http://schemas.openxmlformats.org/wordprocessingml/2006/main" xmlns:w14="http://schemas.microsoft.com/office/word/2010/wordml" xmlns:w15="http://schemas.microsoft.com/office/word/2012/wordml" xmlns:w16cex="http://schemas.microsoft.com/office/word/2018/wordml/cex" xmlns:w16cid="http://schemas.microsoft.com/office/word/2016/wordml/cid" xmlns:w16="http://schemas.microsoft.com/office/word/2018/wordml" xmlns:w16du="http://schemas.microsoft.com/office/word/2023/wordml/word16du" xmlns:w16sdtdh="http://schemas.microsoft.com/office/word/2020/wordml/sdtdatahash" xmlns:w16sdtfl="http://schemas.microsoft.com/office/word/2024/wordml/sdtformatlock" xmlns:w16se="http://schemas.microsoft.com/office/word/2015/wordml/symex" xmlns:wpg="http://schemas.microsoft.com/office/word/2010/wordprocessingGroup" xmlns:wpi="http://schemas.microsoft.com/office/word/2010/wordprocessingInk" xmlns:wne="http://schemas.microsoft.com/office/word/2006/wordml" xmlns:wps="http://schemas.microsoft.com/office/word/2010/wordprocessingShape" mc:Ignorable="w14 w15 w16se w16cid w16 w16cex w16sdtdh w16sdtfl w16du wp14">
   <w:body>
     <w:p>
       <w:pPr>
@@ -693,7 +693,7 @@
           </mc:Choice>
           <mc:Fallback>
             <w:pict>
-              <v:group w14:anchorId="1C7447B2" id="Group 39" o:spid="_x0000_s1026" style="width:270pt;height:108.75pt;mso-position-horizontal-relative:char;mso-position-vertical-relative:line" coordsize="51043,29827" o:gfxdata="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">
+              <v:group w14:anchorId="1C7447B2" id="Group 39" o:spid="_x0000_s1026" style="width:270pt;height:108.75pt;mso-position-horizontal-relative:char;mso-position-vertical-relative:line" coordsize="51043,29827" o:gfxdata="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">
                 <v:oval id="Oval 2" o:spid="_x0000_s1027" style="position:absolute;left:8016;top:2395;width:35699;height:27432;visibility:visible;mso-wrap-style:square;v-text-anchor:middle" o:gfxdata="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" fillcolor="white [3201]" strokecolor="#772247" strokeweight="2pt"/>
                 <v:rect id="Rectangle 4" o:spid="_x0000_s1028" style="position:absolute;top:8628;width:15537;height:6263;visibility:visible;mso-wrap-style:square;v-text-anchor:middle" o:gfxdata="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" fillcolor="white [3201]" strokecolor="#772247" strokeweight="2pt">
                   <v:textbox>
@@ -973,6 +973,98 @@
           <w:lang w:eastAsia="en-GB"/>
         </w:rPr>
       </w:pPr>
+      <w:r>
+        <w:rPr>
+          <w:rFonts w:ascii="Arial" w:hAnsi="Arial" w:cs="Arial"/>
+          <w:color w:val="FF0000"/>
+          <w:sz w:val="22"/>
+          <w:szCs w:val="22"/>
+          <w:lang w:eastAsia="en-GB"/>
+        </w:rPr>
+        <w:t>Because overtime a soft</w:t>
+      </w:r>
+      <w:r>
+        <w:rPr>
+          <w:rFonts w:ascii="Arial" w:hAnsi="Arial" w:cs="Arial"/>
+          <w:color w:val="FF0000"/>
+          <w:sz w:val="22"/>
+          <w:szCs w:val="22"/>
+          <w:lang w:eastAsia="en-GB"/>
+        </w:rPr>
+        <w:t>w</w:t>
+      </w:r>
+      <w:r>
+        <w:rPr>
+          <w:rFonts w:ascii="Arial" w:hAnsi="Arial" w:cs="Arial"/>
+          <w:color w:val="FF0000"/>
+          <w:sz w:val="22"/>
+          <w:szCs w:val="22"/>
+          <w:lang w:eastAsia="en-GB"/>
+        </w:rPr>
+        <w:t xml:space="preserve">are may need to be changed up and made better </w:t>
+      </w:r>
+      <w:proofErr w:type="spellStart"/>
+      <w:r>
+        <w:rPr>
+          <w:rFonts w:ascii="Arial" w:hAnsi="Arial" w:cs="Arial"/>
+          <w:color w:val="FF0000"/>
+          <w:sz w:val="22"/>
+          <w:szCs w:val="22"/>
+          <w:lang w:eastAsia="en-GB"/>
+        </w:rPr>
+        <w:t>o</w:t>
+      </w:r>
+      <w:proofErr w:type="spellEnd"/>
+      <w:r>
+        <w:rPr>
+          <w:rFonts w:ascii="Arial" w:hAnsi="Arial" w:cs="Arial"/>
+          <w:color w:val="FF0000"/>
+          <w:sz w:val="22"/>
+          <w:szCs w:val="22"/>
+          <w:lang w:eastAsia="en-GB"/>
+        </w:rPr>
+        <w:t xml:space="preserve"> have more features added to so </w:t>
+      </w:r>
+      <w:r>
+        <w:rPr>
+          <w:rFonts w:ascii="Arial" w:hAnsi="Arial" w:cs="Arial"/>
+          <w:color w:val="FF0000"/>
+          <w:sz w:val="22"/>
+          <w:szCs w:val="22"/>
+          <w:lang w:eastAsia="en-GB"/>
+        </w:rPr>
+        <w:t>w</w:t>
+      </w:r>
+      <w:r>
+        <w:rPr>
+          <w:rFonts w:ascii="Arial" w:hAnsi="Arial" w:cs="Arial"/>
+          <w:color w:val="FF0000"/>
+          <w:sz w:val="22"/>
+          <w:szCs w:val="22"/>
+          <w:lang w:eastAsia="en-GB"/>
+        </w:rPr>
+        <w:t>ill have to undergo development again. Also the first time a soft</w:t>
+      </w:r>
+      <w:r>
+        <w:rPr>
+          <w:rFonts w:ascii="Arial" w:hAnsi="Arial" w:cs="Arial"/>
+          <w:color w:val="FF0000"/>
+          <w:sz w:val="22"/>
+          <w:szCs w:val="22"/>
+          <w:lang w:eastAsia="en-GB"/>
+        </w:rPr>
+        <w:t>w</w:t>
+      </w:r>
+      <w:r>
+        <w:rPr>
+          <w:rFonts w:ascii="Arial" w:hAnsi="Arial" w:cs="Arial"/>
+          <w:color w:val="FF0000"/>
+          <w:sz w:val="22"/>
+          <w:szCs w:val="22"/>
+          <w:lang w:eastAsia="en-GB"/>
+        </w:rPr>
+        <w:t>are is made might not be the final product, possibly just a prototype or first version.</w:t>
+      </w:r>
     </w:p>
     <w:p>
       <w:pPr>
@@ -1217,8 +1309,6 @@
               </w:rPr>
               <w:br/>
             </w:r>
-            <w:bookmarkStart w:id="0" w:name="_GoBack"/>
-            <w:bookmarkEnd w:id="0"/>
             <w:r>
               <w:rPr>
                 <w:rFonts w:ascii="Arial" w:eastAsia="Times New Roman" w:hAnsi="Arial" w:cs="Arial"/>
@@ -1326,6 +1416,16 @@
                 <w:lang w:eastAsia="en-GB"/>
               </w:rPr>
             </w:pPr>
+            <w:r>
+              <w:rPr>
+                <w:rFonts w:ascii="Arial" w:eastAsia="Times New Roman" w:hAnsi="Arial" w:cs="Arial"/>
+                <w:color w:val="FF0000"/>
+                <w:sz w:val="22"/>
+                <w:szCs w:val="22"/>
+                <w:lang w:eastAsia="en-GB"/>
+              </w:rPr>
+              <w:t>Design</w:t>
+            </w:r>
           </w:p>
         </w:tc>
       </w:tr>
@@ -1399,6 +1499,16 @@
                 <w:lang w:eastAsia="en-GB"/>
               </w:rPr>
             </w:pPr>
+            <w:r>
+              <w:rPr>
+                <w:rFonts w:ascii="Arial" w:eastAsia="Times New Roman" w:hAnsi="Arial" w:cs="Arial"/>
+                <w:color w:val="FF0000"/>
+                <w:sz w:val="22"/>
+                <w:szCs w:val="22"/>
+                <w:lang w:eastAsia="en-GB"/>
+              </w:rPr>
+              <w:t>Design</w:t>
+            </w:r>
           </w:p>
         </w:tc>
       </w:tr>
@@ -1472,6 +1582,16 @@
                 <w:lang w:eastAsia="en-GB"/>
               </w:rPr>
             </w:pPr>
+            <w:r>
+              <w:rPr>
+                <w:rFonts w:ascii="Arial" w:eastAsia="Times New Roman" w:hAnsi="Arial" w:cs="Arial"/>
+                <w:color w:val="FF0000"/>
+                <w:sz w:val="22"/>
+                <w:szCs w:val="22"/>
+                <w:lang w:eastAsia="en-GB"/>
+              </w:rPr>
+              <w:t>Evaluation</w:t>
+            </w:r>
           </w:p>
         </w:tc>
       </w:tr>
@@ -1545,6 +1665,16 @@
                 <w:lang w:eastAsia="en-GB"/>
               </w:rPr>
             </w:pPr>
+            <w:r>
+              <w:rPr>
+                <w:rFonts w:ascii="Arial" w:eastAsia="Times New Roman" w:hAnsi="Arial" w:cs="Arial"/>
+                <w:color w:val="FF0000"/>
+                <w:sz w:val="22"/>
+                <w:szCs w:val="22"/>
+                <w:lang w:eastAsia="en-GB"/>
+              </w:rPr>
+              <w:t>Analysis</w:t>
+            </w:r>
           </w:p>
         </w:tc>
       </w:tr>
@@ -1618,6 +1748,16 @@
                 <w:lang w:eastAsia="en-GB"/>
               </w:rPr>
             </w:pPr>
+            <w:r>
+              <w:rPr>
+                <w:rFonts w:ascii="Arial" w:eastAsia="Times New Roman" w:hAnsi="Arial" w:cs="Arial"/>
+                <w:color w:val="FF0000"/>
+                <w:sz w:val="22"/>
+                <w:szCs w:val="22"/>
+                <w:lang w:eastAsia="en-GB"/>
+              </w:rPr>
+              <w:t>Design</w:t>
+            </w:r>
           </w:p>
         </w:tc>
       </w:tr>
@@ -1709,6 +1849,16 @@
                 <w:lang w:eastAsia="en-GB"/>
               </w:rPr>
             </w:pPr>
+            <w:r>
+              <w:rPr>
+                <w:rFonts w:ascii="Arial" w:eastAsia="Times New Roman" w:hAnsi="Arial" w:cs="Arial"/>
+                <w:color w:val="FF0000"/>
+                <w:sz w:val="22"/>
+                <w:szCs w:val="22"/>
+                <w:lang w:eastAsia="en-GB"/>
+              </w:rPr>
+              <w:t>Implementation</w:t>
+            </w:r>
           </w:p>
         </w:tc>
       </w:tr>
@@ -1782,6 +1932,16 @@
                 <w:lang w:eastAsia="en-GB"/>
               </w:rPr>
             </w:pPr>
+            <w:r>
+              <w:rPr>
+                <w:rFonts w:ascii="Arial" w:eastAsia="Times New Roman" w:hAnsi="Arial" w:cs="Arial"/>
+                <w:color w:val="FF0000"/>
+                <w:sz w:val="22"/>
+                <w:szCs w:val="22"/>
+                <w:lang w:eastAsia="en-GB"/>
+              </w:rPr>
+              <w:t>Analysis</w:t>
+            </w:r>
           </w:p>
         </w:tc>
       </w:tr>
@@ -1855,6 +2015,16 @@
                 <w:lang w:eastAsia="en-GB"/>
               </w:rPr>
             </w:pPr>
+            <w:r>
+              <w:rPr>
+                <w:rFonts w:ascii="Arial" w:eastAsia="Times New Roman" w:hAnsi="Arial" w:cs="Arial"/>
+                <w:color w:val="FF0000"/>
+                <w:sz w:val="22"/>
+                <w:szCs w:val="22"/>
+                <w:lang w:eastAsia="en-GB"/>
+              </w:rPr>
+              <w:t>Maintenance</w:t>
+            </w:r>
           </w:p>
         </w:tc>
       </w:tr>
@@ -1928,6 +2098,16 @@
                 <w:lang w:eastAsia="en-GB"/>
               </w:rPr>
             </w:pPr>
+            <w:r>
+              <w:rPr>
+                <w:rFonts w:ascii="Arial" w:eastAsia="Times New Roman" w:hAnsi="Arial" w:cs="Arial"/>
+                <w:color w:val="FF0000"/>
+                <w:sz w:val="22"/>
+                <w:szCs w:val="22"/>
+                <w:lang w:eastAsia="en-GB"/>
+              </w:rPr>
+              <w:t>Analysis</w:t>
+            </w:r>
           </w:p>
         </w:tc>
       </w:tr>
@@ -1957,6 +2137,7 @@
                 <w:szCs w:val="22"/>
                 <w:lang w:eastAsia="en-GB"/>
               </w:rPr>
+              <w:lastRenderedPageBreak/>
               <w:t>11</w:t>
             </w:r>
           </w:p>
@@ -2001,6 +2182,16 @@
                 <w:lang w:eastAsia="en-GB"/>
               </w:rPr>
             </w:pPr>
+            <w:r>
+              <w:rPr>
+                <w:rFonts w:ascii="Arial" w:eastAsia="Times New Roman" w:hAnsi="Arial" w:cs="Arial"/>
+                <w:color w:val="FF0000"/>
+                <w:sz w:val="22"/>
+                <w:szCs w:val="22"/>
+                <w:lang w:eastAsia="en-GB"/>
+              </w:rPr>
+              <w:t>Implementation</w:t>
+            </w:r>
           </w:p>
         </w:tc>
       </w:tr>
@@ -2278,6 +2469,16 @@
                 <w:lang w:eastAsia="en-GB"/>
               </w:rPr>
             </w:pPr>
+            <w:r>
+              <w:rPr>
+                <w:rFonts w:ascii="Arial" w:eastAsia="Times New Roman" w:hAnsi="Arial" w:cs="Arial"/>
+                <w:color w:val="FF0000"/>
+                <w:sz w:val="22"/>
+                <w:szCs w:val="22"/>
+                <w:lang w:eastAsia="en-GB"/>
+              </w:rPr>
+              <w:t>False</w:t>
+            </w:r>
           </w:p>
         </w:tc>
       </w:tr>
@@ -2352,6 +2553,16 @@
                 <w:lang w:eastAsia="en-GB"/>
               </w:rPr>
             </w:pPr>
+            <w:r>
+              <w:rPr>
+                <w:rFonts w:ascii="Arial" w:eastAsia="Times New Roman" w:hAnsi="Arial" w:cs="Arial"/>
+                <w:color w:val="FF0000"/>
+                <w:sz w:val="22"/>
+                <w:szCs w:val="22"/>
+                <w:lang w:eastAsia="en-GB"/>
+              </w:rPr>
+              <w:t>True</w:t>
+            </w:r>
           </w:p>
         </w:tc>
       </w:tr>
@@ -2426,6 +2637,16 @@
                 <w:lang w:eastAsia="en-GB"/>
               </w:rPr>
             </w:pPr>
+            <w:r>
+              <w:rPr>
+                <w:rFonts w:ascii="Arial" w:eastAsia="Times New Roman" w:hAnsi="Arial" w:cs="Arial"/>
+                <w:color w:val="FF0000"/>
+                <w:sz w:val="22"/>
+                <w:szCs w:val="22"/>
+                <w:lang w:eastAsia="en-GB"/>
+              </w:rPr>
+              <w:t>False</w:t>
+            </w:r>
           </w:p>
         </w:tc>
       </w:tr>
@@ -2500,6 +2721,16 @@
                 <w:lang w:eastAsia="en-GB"/>
               </w:rPr>
             </w:pPr>
+            <w:r>
+              <w:rPr>
+                <w:rFonts w:ascii="Arial" w:eastAsia="Times New Roman" w:hAnsi="Arial" w:cs="Arial"/>
+                <w:color w:val="FF0000"/>
+                <w:sz w:val="22"/>
+                <w:szCs w:val="22"/>
+                <w:lang w:eastAsia="en-GB"/>
+              </w:rPr>
+              <w:t>True</w:t>
+            </w:r>
           </w:p>
         </w:tc>
       </w:tr>
@@ -2574,6 +2805,16 @@
                 <w:lang w:eastAsia="en-GB"/>
               </w:rPr>
             </w:pPr>
+            <w:r>
+              <w:rPr>
+                <w:rFonts w:ascii="Arial" w:eastAsia="Times New Roman" w:hAnsi="Arial" w:cs="Arial"/>
+                <w:color w:val="FF0000"/>
+                <w:sz w:val="22"/>
+                <w:szCs w:val="22"/>
+                <w:lang w:eastAsia="en-GB"/>
+              </w:rPr>
+              <w:t>False</w:t>
+            </w:r>
           </w:p>
         </w:tc>
       </w:tr>
@@ -2648,6 +2889,16 @@
                 <w:lang w:eastAsia="en-GB"/>
               </w:rPr>
             </w:pPr>
+            <w:r>
+              <w:rPr>
+                <w:rFonts w:ascii="Arial" w:eastAsia="Times New Roman" w:hAnsi="Arial" w:cs="Arial"/>
+                <w:color w:val="FF0000"/>
+                <w:sz w:val="22"/>
+                <w:szCs w:val="22"/>
+                <w:lang w:eastAsia="en-GB"/>
+              </w:rPr>
+              <w:t>True</w:t>
+            </w:r>
           </w:p>
         </w:tc>
       </w:tr>
@@ -2722,6 +2973,16 @@
                 <w:lang w:eastAsia="en-GB"/>
               </w:rPr>
             </w:pPr>
+            <w:r>
+              <w:rPr>
+                <w:rFonts w:ascii="Arial" w:eastAsia="Times New Roman" w:hAnsi="Arial" w:cs="Arial"/>
+                <w:color w:val="FF0000"/>
+                <w:sz w:val="22"/>
+                <w:szCs w:val="22"/>
+                <w:lang w:eastAsia="en-GB"/>
+              </w:rPr>
+              <w:t>True</w:t>
+            </w:r>
           </w:p>
         </w:tc>
       </w:tr>
@@ -2796,6 +3057,16 @@
                 <w:lang w:eastAsia="en-GB"/>
               </w:rPr>
             </w:pPr>
+            <w:r>
+              <w:rPr>
+                <w:rFonts w:ascii="Arial" w:eastAsia="Times New Roman" w:hAnsi="Arial" w:cs="Arial"/>
+                <w:color w:val="FF0000"/>
+                <w:sz w:val="22"/>
+                <w:szCs w:val="22"/>
+                <w:lang w:eastAsia="en-GB"/>
+              </w:rPr>
+              <w:t>True</w:t>
+            </w:r>
           </w:p>
         </w:tc>
       </w:tr>
@@ -3103,47 +3374,6 @@
         <w:tab/>
         <w:t>In this question you will be marked on your ability to use good English, to organise information clearly and to use specialist vocabulary where appropriate.</w:t>
       </w:r>
-      <w:r>
-        <w:rPr>
-          <w:rFonts w:ascii="Arial" w:hAnsi="Arial" w:cs="Arial"/>
-          <w:sz w:val="22"/>
-          <w:szCs w:val="22"/>
-          <w:lang w:eastAsia="en-GB"/>
-        </w:rPr>
-        <w:tab/>
-        <w:t>[10]</w:t>
-      </w:r>
-      <w:r>
-        <w:rPr>
-          <w:rFonts w:ascii="Arial" w:hAnsi="Arial" w:cs="Arial"/>
-          <w:sz w:val="22"/>
-          <w:szCs w:val="22"/>
-          <w:lang w:eastAsia="en-GB"/>
-        </w:rPr>
-        <w:tab/>
-      </w:r>
-    </w:p>
-    <w:p>
-      <w:pPr>
-        <w:spacing w:after="60"/>
-        <w:ind w:left="425" w:hanging="425"/>
-        <w:rPr>
-          <w:rFonts w:ascii="Arial" w:hAnsi="Arial" w:cs="Arial"/>
-          <w:color w:val="FF0000"/>
-          <w:sz w:val="22"/>
-          <w:szCs w:val="22"/>
-          <w:lang w:eastAsia="en-GB"/>
-        </w:rPr>
-      </w:pPr>
-      <w:r>
-        <w:rPr>
-          <w:rFonts w:ascii="Arial" w:hAnsi="Arial" w:cs="Arial"/>
-          <w:sz w:val="22"/>
-          <w:szCs w:val="22"/>
-          <w:lang w:eastAsia="en-GB"/>
-        </w:rPr>
-        <w:tab/>
-      </w:r>
     </w:p>
     <w:p>
       <w:pPr>
@@ -3166,6 +3396,865 @@
           <w:szCs w:val="22"/>
           <w:lang w:eastAsia="en-GB"/>
         </w:rPr>
+        <w:t xml:space="preserve">The </w:t>
+      </w:r>
+      <w:r>
+        <w:rPr>
+          <w:rFonts w:ascii="Arial" w:hAnsi="Arial" w:cs="Arial"/>
+          <w:sz w:val="22"/>
+          <w:szCs w:val="22"/>
+          <w:lang w:eastAsia="en-GB"/>
+        </w:rPr>
+        <w:t>w</w:t>
+      </w:r>
+      <w:r>
+        <w:rPr>
+          <w:rFonts w:ascii="Arial" w:hAnsi="Arial" w:cs="Arial"/>
+          <w:sz w:val="22"/>
+          <w:szCs w:val="22"/>
+          <w:lang w:eastAsia="en-GB"/>
+        </w:rPr>
+        <w:t xml:space="preserve">aterfall model is </w:t>
+      </w:r>
+      <w:r>
+        <w:rPr>
+          <w:rFonts w:ascii="Arial" w:hAnsi="Arial" w:cs="Arial"/>
+          <w:sz w:val="22"/>
+          <w:szCs w:val="22"/>
+          <w:lang w:eastAsia="en-GB"/>
+        </w:rPr>
+        <w:t>w</w:t>
+      </w:r>
+      <w:r>
+        <w:rPr>
+          <w:rFonts w:ascii="Arial" w:hAnsi="Arial" w:cs="Arial"/>
+          <w:sz w:val="22"/>
+          <w:szCs w:val="22"/>
+          <w:lang w:eastAsia="en-GB"/>
+        </w:rPr>
+        <w:t xml:space="preserve">here each stage of development is completed and documented before the next is begun. After the initial analysis phase, the customer is excluded and not going to be in contact </w:t>
+      </w:r>
+      <w:r>
+        <w:rPr>
+          <w:rFonts w:ascii="Arial" w:hAnsi="Arial" w:cs="Arial"/>
+          <w:sz w:val="22"/>
+          <w:szCs w:val="22"/>
+          <w:lang w:eastAsia="en-GB"/>
+        </w:rPr>
+        <w:t>w</w:t>
+      </w:r>
+      <w:r>
+        <w:rPr>
+          <w:rFonts w:ascii="Arial" w:hAnsi="Arial" w:cs="Arial"/>
+          <w:sz w:val="22"/>
+          <w:szCs w:val="22"/>
+          <w:lang w:eastAsia="en-GB"/>
+        </w:rPr>
+        <w:t>ith the developer until end product is produced and presented. Spiral model ho</w:t>
+      </w:r>
+      <w:r>
+        <w:rPr>
+          <w:rFonts w:ascii="Arial" w:hAnsi="Arial" w:cs="Arial"/>
+          <w:sz w:val="22"/>
+          <w:szCs w:val="22"/>
+          <w:lang w:eastAsia="en-GB"/>
+        </w:rPr>
+        <w:t>w</w:t>
+      </w:r>
+      <w:r>
+        <w:rPr>
+          <w:rFonts w:ascii="Arial" w:hAnsi="Arial" w:cs="Arial"/>
+          <w:sz w:val="22"/>
+          <w:szCs w:val="22"/>
+          <w:lang w:eastAsia="en-GB"/>
+        </w:rPr>
+        <w:t xml:space="preserve">ever produces a prototype and the customer and developer are in constant contact to communicate any changes in </w:t>
+      </w:r>
+      <w:proofErr w:type="spellStart"/>
+      <w:r>
+        <w:rPr>
+          <w:rFonts w:ascii="Arial" w:hAnsi="Arial" w:cs="Arial"/>
+          <w:sz w:val="22"/>
+          <w:szCs w:val="22"/>
+          <w:lang w:eastAsia="en-GB"/>
+        </w:rPr>
+        <w:t>deas</w:t>
+      </w:r>
+      <w:proofErr w:type="spellEnd"/>
+      <w:r>
+        <w:rPr>
+          <w:rFonts w:ascii="Arial" w:hAnsi="Arial" w:cs="Arial"/>
+          <w:sz w:val="22"/>
+          <w:szCs w:val="22"/>
+          <w:lang w:eastAsia="en-GB"/>
+        </w:rPr>
+        <w:t xml:space="preserve"> etc. Once a prototype is made, it is revie</w:t>
+      </w:r>
+      <w:r>
+        <w:rPr>
+          <w:rFonts w:ascii="Arial" w:hAnsi="Arial" w:cs="Arial"/>
+          <w:sz w:val="22"/>
+          <w:szCs w:val="22"/>
+          <w:lang w:eastAsia="en-GB"/>
+        </w:rPr>
+        <w:t>w</w:t>
+      </w:r>
+      <w:r>
+        <w:rPr>
+          <w:rFonts w:ascii="Arial" w:hAnsi="Arial" w:cs="Arial"/>
+          <w:sz w:val="22"/>
+          <w:szCs w:val="22"/>
+          <w:lang w:eastAsia="en-GB"/>
+        </w:rPr>
+        <w:t>ed and then a ne</w:t>
+      </w:r>
+      <w:r>
+        <w:rPr>
+          <w:rFonts w:ascii="Arial" w:hAnsi="Arial" w:cs="Arial"/>
+          <w:sz w:val="22"/>
+          <w:szCs w:val="22"/>
+          <w:lang w:eastAsia="en-GB"/>
+        </w:rPr>
+        <w:t>w</w:t>
+      </w:r>
+      <w:r>
+        <w:rPr>
+          <w:rFonts w:ascii="Arial" w:hAnsi="Arial" w:cs="Arial"/>
+          <w:sz w:val="22"/>
+          <w:szCs w:val="22"/>
+          <w:lang w:eastAsia="en-GB"/>
+        </w:rPr>
+        <w:t xml:space="preserve"> prototype is made and so on until a final satisfied product is produced.</w:t>
+      </w:r>
+    </w:p>
+    <w:p>
+      <w:pPr>
+        <w:tabs>
+          <w:tab w:val="right" w:pos="9214"/>
+        </w:tabs>
+        <w:spacing w:after="360"/>
+        <w:ind w:left="425" w:hanging="425"/>
+        <w:rPr>
+          <w:rFonts w:ascii="Arial" w:hAnsi="Arial" w:cs="Arial"/>
+          <w:sz w:val="22"/>
+          <w:szCs w:val="22"/>
+          <w:lang w:eastAsia="en-GB"/>
+        </w:rPr>
+      </w:pPr>
+      <w:r>
+        <w:rPr>
+          <w:rFonts w:ascii="Arial" w:hAnsi="Arial" w:cs="Arial"/>
+          <w:sz w:val="22"/>
+          <w:szCs w:val="22"/>
+          <w:lang w:eastAsia="en-GB"/>
+        </w:rPr>
+        <w:t xml:space="preserve">The advantages of </w:t>
+      </w:r>
+      <w:r>
+        <w:rPr>
+          <w:rFonts w:ascii="Arial" w:hAnsi="Arial" w:cs="Arial"/>
+          <w:sz w:val="22"/>
+          <w:szCs w:val="22"/>
+          <w:lang w:eastAsia="en-GB"/>
+        </w:rPr>
+        <w:t>w</w:t>
+      </w:r>
+      <w:r>
+        <w:rPr>
+          <w:rFonts w:ascii="Arial" w:hAnsi="Arial" w:cs="Arial"/>
+          <w:sz w:val="22"/>
+          <w:szCs w:val="22"/>
+          <w:lang w:eastAsia="en-GB"/>
+        </w:rPr>
+        <w:t>aterfall model is that it is the simpler to use and straightfor</w:t>
+      </w:r>
+      <w:r>
+        <w:rPr>
+          <w:rFonts w:ascii="Arial" w:hAnsi="Arial" w:cs="Arial"/>
+          <w:sz w:val="22"/>
+          <w:szCs w:val="22"/>
+          <w:lang w:eastAsia="en-GB"/>
+        </w:rPr>
+        <w:t>w</w:t>
+      </w:r>
+      <w:r>
+        <w:rPr>
+          <w:rFonts w:ascii="Arial" w:hAnsi="Arial" w:cs="Arial"/>
+          <w:sz w:val="22"/>
+          <w:szCs w:val="22"/>
+          <w:lang w:eastAsia="en-GB"/>
+        </w:rPr>
+        <w:t xml:space="preserve">ard. It is also generally good for small projects because the product can be produced fast enough before the customer changes their mind on the idea. </w:t>
+      </w:r>
+    </w:p>
+    <w:p>
+      <w:pPr>
+        <w:tabs>
+          <w:tab w:val="right" w:pos="9214"/>
+        </w:tabs>
+        <w:spacing w:after="360"/>
+        <w:ind w:left="425" w:hanging="425"/>
+        <w:rPr>
+          <w:rFonts w:ascii="Arial" w:hAnsi="Arial" w:cs="Arial"/>
+          <w:sz w:val="22"/>
+          <w:szCs w:val="22"/>
+          <w:lang w:eastAsia="en-GB"/>
+        </w:rPr>
+      </w:pPr>
+      <w:r>
+        <w:rPr>
+          <w:rFonts w:ascii="Arial" w:hAnsi="Arial" w:cs="Arial"/>
+          <w:sz w:val="22"/>
+          <w:szCs w:val="22"/>
+          <w:lang w:eastAsia="en-GB"/>
+        </w:rPr>
+        <w:t xml:space="preserve">The disadvantages of </w:t>
+      </w:r>
+      <w:r>
+        <w:rPr>
+          <w:rFonts w:ascii="Arial" w:hAnsi="Arial" w:cs="Arial"/>
+          <w:sz w:val="22"/>
+          <w:szCs w:val="22"/>
+          <w:lang w:eastAsia="en-GB"/>
+        </w:rPr>
+        <w:t>w</w:t>
+      </w:r>
+      <w:r>
+        <w:rPr>
+          <w:rFonts w:ascii="Arial" w:hAnsi="Arial" w:cs="Arial"/>
+          <w:sz w:val="22"/>
+          <w:szCs w:val="22"/>
+          <w:lang w:eastAsia="en-GB"/>
+        </w:rPr>
+        <w:t xml:space="preserve">aterfall model is that if the project for Acme Electronics is big, the chance of the customer changing their mind on </w:t>
+      </w:r>
+      <w:r>
+        <w:rPr>
+          <w:rFonts w:ascii="Arial" w:hAnsi="Arial" w:cs="Arial"/>
+          <w:sz w:val="22"/>
+          <w:szCs w:val="22"/>
+          <w:lang w:eastAsia="en-GB"/>
+        </w:rPr>
+        <w:t>w</w:t>
+      </w:r>
+      <w:r>
+        <w:rPr>
+          <w:rFonts w:ascii="Arial" w:hAnsi="Arial" w:cs="Arial"/>
+          <w:sz w:val="22"/>
+          <w:szCs w:val="22"/>
+          <w:lang w:eastAsia="en-GB"/>
+        </w:rPr>
+        <w:t>hat should be in the soft</w:t>
+      </w:r>
+      <w:r>
+        <w:rPr>
+          <w:rFonts w:ascii="Arial" w:hAnsi="Arial" w:cs="Arial"/>
+          <w:sz w:val="22"/>
+          <w:szCs w:val="22"/>
+          <w:lang w:eastAsia="en-GB"/>
+        </w:rPr>
+        <w:t>w</w:t>
+      </w:r>
+      <w:r>
+        <w:rPr>
+          <w:rFonts w:ascii="Arial" w:hAnsi="Arial" w:cs="Arial"/>
+          <w:sz w:val="22"/>
+          <w:szCs w:val="22"/>
+          <w:lang w:eastAsia="en-GB"/>
+        </w:rPr>
+        <w:t xml:space="preserve">are is higher. This is because it </w:t>
+      </w:r>
+      <w:r>
+        <w:rPr>
+          <w:rFonts w:ascii="Arial" w:hAnsi="Arial" w:cs="Arial"/>
+          <w:sz w:val="22"/>
+          <w:szCs w:val="22"/>
+          <w:lang w:eastAsia="en-GB"/>
+        </w:rPr>
+        <w:t>w</w:t>
+      </w:r>
+      <w:r>
+        <w:rPr>
+          <w:rFonts w:ascii="Arial" w:hAnsi="Arial" w:cs="Arial"/>
+          <w:sz w:val="22"/>
+          <w:szCs w:val="22"/>
+          <w:lang w:eastAsia="en-GB"/>
+        </w:rPr>
+        <w:t>ill take longer for the project to be made and since the customer and developer are not in contact during development, once the soft</w:t>
+      </w:r>
+      <w:r>
+        <w:rPr>
+          <w:rFonts w:ascii="Arial" w:hAnsi="Arial" w:cs="Arial"/>
+          <w:sz w:val="22"/>
+          <w:szCs w:val="22"/>
+          <w:lang w:eastAsia="en-GB"/>
+        </w:rPr>
+        <w:t>w</w:t>
+      </w:r>
+      <w:r>
+        <w:rPr>
+          <w:rFonts w:ascii="Arial" w:hAnsi="Arial" w:cs="Arial"/>
+          <w:sz w:val="22"/>
+          <w:szCs w:val="22"/>
+          <w:lang w:eastAsia="en-GB"/>
+        </w:rPr>
+        <w:t xml:space="preserve">are is complete, the customer may not be satisfied and the developer has to start over. Therefore the main </w:t>
+      </w:r>
+      <w:r>
+        <w:rPr>
+          <w:rFonts w:ascii="Arial" w:hAnsi="Arial" w:cs="Arial"/>
+          <w:sz w:val="22"/>
+          <w:szCs w:val="22"/>
+          <w:lang w:eastAsia="en-GB"/>
+        </w:rPr>
+        <w:lastRenderedPageBreak/>
+        <w:t>disadvantage is that the idea of the soft</w:t>
+      </w:r>
+      <w:r>
+        <w:rPr>
+          <w:rFonts w:ascii="Arial" w:hAnsi="Arial" w:cs="Arial"/>
+          <w:sz w:val="22"/>
+          <w:szCs w:val="22"/>
+          <w:lang w:eastAsia="en-GB"/>
+        </w:rPr>
+        <w:t>w</w:t>
+      </w:r>
+      <w:r>
+        <w:rPr>
+          <w:rFonts w:ascii="Arial" w:hAnsi="Arial" w:cs="Arial"/>
+          <w:sz w:val="22"/>
+          <w:szCs w:val="22"/>
+          <w:lang w:eastAsia="en-GB"/>
+        </w:rPr>
+        <w:t xml:space="preserve">are must be very clear before it is </w:t>
+      </w:r>
+      <w:r>
+        <w:rPr>
+          <w:rFonts w:ascii="Arial" w:hAnsi="Arial" w:cs="Arial"/>
+          <w:sz w:val="22"/>
+          <w:szCs w:val="22"/>
+          <w:lang w:eastAsia="en-GB"/>
+        </w:rPr>
+        <w:t>w</w:t>
+      </w:r>
+      <w:r>
+        <w:rPr>
+          <w:rFonts w:ascii="Arial" w:hAnsi="Arial" w:cs="Arial"/>
+          <w:sz w:val="22"/>
+          <w:szCs w:val="22"/>
+          <w:lang w:eastAsia="en-GB"/>
+        </w:rPr>
+        <w:t xml:space="preserve">orked on because the </w:t>
+      </w:r>
+      <w:r>
+        <w:rPr>
+          <w:rFonts w:ascii="Arial" w:hAnsi="Arial" w:cs="Arial"/>
+          <w:sz w:val="22"/>
+          <w:szCs w:val="22"/>
+          <w:lang w:eastAsia="en-GB"/>
+        </w:rPr>
+        <w:t>w</w:t>
+      </w:r>
+      <w:r>
+        <w:rPr>
+          <w:rFonts w:ascii="Arial" w:hAnsi="Arial" w:cs="Arial"/>
+          <w:sz w:val="22"/>
+          <w:szCs w:val="22"/>
+          <w:lang w:eastAsia="en-GB"/>
+        </w:rPr>
+        <w:t>rong product might be made.</w:t>
+      </w:r>
+      <w:r>
+        <w:rPr>
+          <w:rFonts w:ascii="Arial" w:hAnsi="Arial" w:cs="Arial"/>
+          <w:sz w:val="22"/>
+          <w:szCs w:val="22"/>
+          <w:lang w:eastAsia="en-GB"/>
+        </w:rPr>
+        <w:t xml:space="preserve"> </w:t>
+      </w:r>
+    </w:p>
+    <w:p>
+      <w:pPr>
+        <w:tabs>
+          <w:tab w:val="right" w:pos="9214"/>
+        </w:tabs>
+        <w:spacing w:after="360"/>
+        <w:ind w:left="425" w:hanging="425"/>
+        <w:rPr>
+          <w:rFonts w:ascii="Arial" w:hAnsi="Arial" w:cs="Arial"/>
+          <w:sz w:val="22"/>
+          <w:szCs w:val="22"/>
+          <w:lang w:eastAsia="en-GB"/>
+        </w:rPr>
+      </w:pPr>
+      <w:r>
+        <w:rPr>
+          <w:rFonts w:ascii="Arial" w:hAnsi="Arial" w:cs="Arial"/>
+          <w:sz w:val="22"/>
+          <w:szCs w:val="22"/>
+          <w:lang w:eastAsia="en-GB"/>
+        </w:rPr>
+        <w:t xml:space="preserve">The advantages of spiral model are that since a prototype is made, </w:t>
+      </w:r>
+      <w:r>
+        <w:rPr>
+          <w:rFonts w:ascii="Arial" w:hAnsi="Arial" w:cs="Arial"/>
+          <w:sz w:val="22"/>
+          <w:szCs w:val="22"/>
+          <w:lang w:eastAsia="en-GB"/>
+        </w:rPr>
+        <w:t>w</w:t>
+      </w:r>
+      <w:r>
+        <w:rPr>
+          <w:rFonts w:ascii="Arial" w:hAnsi="Arial" w:cs="Arial"/>
+          <w:sz w:val="22"/>
+          <w:szCs w:val="22"/>
+          <w:lang w:eastAsia="en-GB"/>
+        </w:rPr>
+        <w:t xml:space="preserve">hich doesn’t take a lot of time so that if there are any issues that the customer </w:t>
+      </w:r>
+      <w:r>
+        <w:rPr>
+          <w:rFonts w:ascii="Arial" w:hAnsi="Arial" w:cs="Arial"/>
+          <w:sz w:val="22"/>
+          <w:szCs w:val="22"/>
+          <w:lang w:eastAsia="en-GB"/>
+        </w:rPr>
+        <w:t>w</w:t>
+      </w:r>
+      <w:r>
+        <w:rPr>
+          <w:rFonts w:ascii="Arial" w:hAnsi="Arial" w:cs="Arial"/>
+          <w:sz w:val="22"/>
+          <w:szCs w:val="22"/>
+          <w:lang w:eastAsia="en-GB"/>
+        </w:rPr>
+        <w:t xml:space="preserve">ants to address, it can be done so early on and fixed before </w:t>
+      </w:r>
+      <w:proofErr w:type="spellStart"/>
+      <w:r>
+        <w:rPr>
+          <w:rFonts w:ascii="Arial" w:hAnsi="Arial" w:cs="Arial"/>
+          <w:sz w:val="22"/>
+          <w:szCs w:val="22"/>
+          <w:lang w:eastAsia="en-GB"/>
+        </w:rPr>
+        <w:t>endproduct</w:t>
+      </w:r>
+      <w:proofErr w:type="spellEnd"/>
+      <w:r>
+        <w:rPr>
+          <w:rFonts w:ascii="Arial" w:hAnsi="Arial" w:cs="Arial"/>
+          <w:sz w:val="22"/>
+          <w:szCs w:val="22"/>
+          <w:lang w:eastAsia="en-GB"/>
+        </w:rPr>
+        <w:t xml:space="preserve"> is made. This means the end product is more likely to be </w:t>
+      </w:r>
+      <w:r>
+        <w:rPr>
+          <w:rFonts w:ascii="Arial" w:hAnsi="Arial" w:cs="Arial"/>
+          <w:sz w:val="22"/>
+          <w:szCs w:val="22"/>
+          <w:lang w:eastAsia="en-GB"/>
+        </w:rPr>
+        <w:t>w</w:t>
+      </w:r>
+      <w:r>
+        <w:rPr>
+          <w:rFonts w:ascii="Arial" w:hAnsi="Arial" w:cs="Arial"/>
+          <w:sz w:val="22"/>
+          <w:szCs w:val="22"/>
+          <w:lang w:eastAsia="en-GB"/>
+        </w:rPr>
+        <w:t xml:space="preserve">hat the customer </w:t>
+      </w:r>
+      <w:r>
+        <w:rPr>
+          <w:rFonts w:ascii="Arial" w:hAnsi="Arial" w:cs="Arial"/>
+          <w:sz w:val="22"/>
+          <w:szCs w:val="22"/>
+          <w:lang w:eastAsia="en-GB"/>
+        </w:rPr>
+        <w:t>w</w:t>
+      </w:r>
+      <w:r>
+        <w:rPr>
+          <w:rFonts w:ascii="Arial" w:hAnsi="Arial" w:cs="Arial"/>
+          <w:sz w:val="22"/>
+          <w:szCs w:val="22"/>
+          <w:lang w:eastAsia="en-GB"/>
+        </w:rPr>
+        <w:t xml:space="preserve">ants because the customer is taking part in identifying </w:t>
+      </w:r>
+      <w:r>
+        <w:rPr>
+          <w:rFonts w:ascii="Arial" w:hAnsi="Arial" w:cs="Arial"/>
+          <w:sz w:val="22"/>
+          <w:szCs w:val="22"/>
+          <w:lang w:eastAsia="en-GB"/>
+        </w:rPr>
+        <w:t>w</w:t>
+      </w:r>
+      <w:r>
+        <w:rPr>
+          <w:rFonts w:ascii="Arial" w:hAnsi="Arial" w:cs="Arial"/>
+          <w:sz w:val="22"/>
+          <w:szCs w:val="22"/>
+          <w:lang w:eastAsia="en-GB"/>
+        </w:rPr>
+        <w:t xml:space="preserve">hat needs to be implemented. The steps in each stage is </w:t>
+      </w:r>
+      <w:r>
+        <w:rPr>
+          <w:rFonts w:ascii="Arial" w:hAnsi="Arial" w:cs="Arial"/>
+          <w:sz w:val="22"/>
+          <w:szCs w:val="22"/>
+          <w:lang w:eastAsia="en-GB"/>
+        </w:rPr>
+        <w:t>w</w:t>
+      </w:r>
+      <w:r>
+        <w:rPr>
+          <w:rFonts w:ascii="Arial" w:hAnsi="Arial" w:cs="Arial"/>
+          <w:sz w:val="22"/>
+          <w:szCs w:val="22"/>
+          <w:lang w:eastAsia="en-GB"/>
+        </w:rPr>
+        <w:t>ell defined so it is easy to manage.</w:t>
+      </w:r>
+    </w:p>
+    <w:p>
+      <w:pPr>
+        <w:tabs>
+          <w:tab w:val="right" w:pos="9214"/>
+        </w:tabs>
+        <w:spacing w:after="360"/>
+        <w:ind w:left="425" w:hanging="425"/>
+        <w:rPr>
+          <w:rFonts w:ascii="Arial" w:hAnsi="Arial" w:cs="Arial"/>
+          <w:sz w:val="22"/>
+          <w:szCs w:val="22"/>
+          <w:lang w:eastAsia="en-GB"/>
+        </w:rPr>
+      </w:pPr>
+      <w:r>
+        <w:rPr>
+          <w:rFonts w:ascii="Arial" w:hAnsi="Arial" w:cs="Arial"/>
+          <w:sz w:val="22"/>
+          <w:szCs w:val="22"/>
+          <w:lang w:eastAsia="en-GB"/>
+        </w:rPr>
+        <w:t>Disadvantages may include the fact that this is very time consuming since multiple prototypes need to be made. Since it takes longer time it might also be much more expensive, therefore this model is not suitable for small projects.</w:t>
+      </w:r>
+    </w:p>
+    <w:p>
+      <w:pPr>
+        <w:tabs>
+          <w:tab w:val="right" w:pos="9214"/>
+        </w:tabs>
+        <w:spacing w:after="360"/>
+        <w:ind w:left="425" w:hanging="425"/>
+        <w:rPr>
+          <w:rFonts w:ascii="Arial" w:hAnsi="Arial" w:cs="Arial"/>
+          <w:sz w:val="22"/>
+          <w:szCs w:val="22"/>
+          <w:lang w:eastAsia="en-GB"/>
+        </w:rPr>
+      </w:pPr>
+      <w:r>
+        <w:rPr>
+          <w:rFonts w:ascii="Arial" w:hAnsi="Arial" w:cs="Arial"/>
+          <w:sz w:val="22"/>
+          <w:szCs w:val="22"/>
+          <w:lang w:eastAsia="en-GB"/>
+        </w:rPr>
+        <w:t xml:space="preserve">For this project, I </w:t>
+      </w:r>
+      <w:r>
+        <w:rPr>
+          <w:rFonts w:ascii="Arial" w:hAnsi="Arial" w:cs="Arial"/>
+          <w:sz w:val="22"/>
+          <w:szCs w:val="22"/>
+          <w:lang w:eastAsia="en-GB"/>
+        </w:rPr>
+        <w:t>w</w:t>
+      </w:r>
+      <w:r>
+        <w:rPr>
+          <w:rFonts w:ascii="Arial" w:hAnsi="Arial" w:cs="Arial"/>
+          <w:sz w:val="22"/>
+          <w:szCs w:val="22"/>
+          <w:lang w:eastAsia="en-GB"/>
+        </w:rPr>
+        <w:t xml:space="preserve">ould recommend </w:t>
+      </w:r>
+      <w:r>
+        <w:rPr>
+          <w:rFonts w:ascii="Arial" w:hAnsi="Arial" w:cs="Arial"/>
+          <w:sz w:val="22"/>
+          <w:szCs w:val="22"/>
+          <w:lang w:eastAsia="en-GB"/>
+        </w:rPr>
+        <w:t xml:space="preserve">the spiral model because they need more functionality so they need to communicate </w:t>
+      </w:r>
+      <w:r>
+        <w:rPr>
+          <w:rFonts w:ascii="Arial" w:hAnsi="Arial" w:cs="Arial"/>
+          <w:sz w:val="22"/>
+          <w:szCs w:val="22"/>
+          <w:lang w:eastAsia="en-GB"/>
+        </w:rPr>
+        <w:t>w</w:t>
+      </w:r>
+      <w:r>
+        <w:rPr>
+          <w:rFonts w:ascii="Arial" w:hAnsi="Arial" w:cs="Arial"/>
+          <w:sz w:val="22"/>
+          <w:szCs w:val="22"/>
+          <w:lang w:eastAsia="en-GB"/>
+        </w:rPr>
+        <w:t>ith the developers frequently to add any ne</w:t>
+      </w:r>
+      <w:r>
+        <w:rPr>
+          <w:rFonts w:ascii="Arial" w:hAnsi="Arial" w:cs="Arial"/>
+          <w:sz w:val="22"/>
+          <w:szCs w:val="22"/>
+          <w:lang w:eastAsia="en-GB"/>
+        </w:rPr>
+        <w:t>w</w:t>
+      </w:r>
+      <w:r>
+        <w:rPr>
+          <w:rFonts w:ascii="Arial" w:hAnsi="Arial" w:cs="Arial"/>
+          <w:sz w:val="22"/>
+          <w:szCs w:val="22"/>
+          <w:lang w:eastAsia="en-GB"/>
+        </w:rPr>
+        <w:t xml:space="preserve"> functionality that they </w:t>
+      </w:r>
+      <w:r>
+        <w:rPr>
+          <w:rFonts w:ascii="Arial" w:hAnsi="Arial" w:cs="Arial"/>
+          <w:sz w:val="22"/>
+          <w:szCs w:val="22"/>
+          <w:lang w:eastAsia="en-GB"/>
+        </w:rPr>
+        <w:t>w</w:t>
+      </w:r>
+      <w:r>
+        <w:rPr>
+          <w:rFonts w:ascii="Arial" w:hAnsi="Arial" w:cs="Arial"/>
+          <w:sz w:val="22"/>
+          <w:szCs w:val="22"/>
+          <w:lang w:eastAsia="en-GB"/>
+        </w:rPr>
+        <w:t xml:space="preserve">ant due to being a rapidly expanding company. If it </w:t>
+      </w:r>
+      <w:r>
+        <w:rPr>
+          <w:rFonts w:ascii="Arial" w:hAnsi="Arial" w:cs="Arial"/>
+          <w:sz w:val="22"/>
+          <w:szCs w:val="22"/>
+          <w:lang w:eastAsia="en-GB"/>
+        </w:rPr>
+        <w:t>w</w:t>
+      </w:r>
+      <w:r>
+        <w:rPr>
+          <w:rFonts w:ascii="Arial" w:hAnsi="Arial" w:cs="Arial"/>
+          <w:sz w:val="22"/>
+          <w:szCs w:val="22"/>
+          <w:lang w:eastAsia="en-GB"/>
+        </w:rPr>
+        <w:t xml:space="preserve">as </w:t>
+      </w:r>
+      <w:r>
+        <w:rPr>
+          <w:rFonts w:ascii="Arial" w:hAnsi="Arial" w:cs="Arial"/>
+          <w:sz w:val="22"/>
+          <w:szCs w:val="22"/>
+          <w:lang w:eastAsia="en-GB"/>
+        </w:rPr>
+        <w:t>w</w:t>
+      </w:r>
+      <w:r>
+        <w:rPr>
+          <w:rFonts w:ascii="Arial" w:hAnsi="Arial" w:cs="Arial"/>
+          <w:sz w:val="22"/>
+          <w:szCs w:val="22"/>
+          <w:lang w:eastAsia="en-GB"/>
+        </w:rPr>
+        <w:t xml:space="preserve">aterfall model, they </w:t>
+      </w:r>
+      <w:r>
+        <w:rPr>
+          <w:rFonts w:ascii="Arial" w:hAnsi="Arial" w:cs="Arial"/>
+          <w:sz w:val="22"/>
+          <w:szCs w:val="22"/>
+          <w:lang w:eastAsia="en-GB"/>
+        </w:rPr>
+        <w:t>w</w:t>
+      </w:r>
+      <w:r>
+        <w:rPr>
+          <w:rFonts w:ascii="Arial" w:hAnsi="Arial" w:cs="Arial"/>
+          <w:sz w:val="22"/>
+          <w:szCs w:val="22"/>
+          <w:lang w:eastAsia="en-GB"/>
+        </w:rPr>
+        <w:t xml:space="preserve">ould have to list all the functionality to be added before during the analysis phase, but since they are rapidly expanding, they </w:t>
+      </w:r>
+      <w:r>
+        <w:rPr>
+          <w:rFonts w:ascii="Arial" w:hAnsi="Arial" w:cs="Arial"/>
+          <w:sz w:val="22"/>
+          <w:szCs w:val="22"/>
+          <w:lang w:eastAsia="en-GB"/>
+        </w:rPr>
+        <w:t>w</w:t>
+      </w:r>
+      <w:r>
+        <w:rPr>
+          <w:rFonts w:ascii="Arial" w:hAnsi="Arial" w:cs="Arial"/>
+          <w:sz w:val="22"/>
+          <w:szCs w:val="22"/>
+          <w:lang w:eastAsia="en-GB"/>
+        </w:rPr>
+        <w:t xml:space="preserve">ill probably need many more features that they haven’t yet thought of, therefore it </w:t>
+      </w:r>
+      <w:r>
+        <w:rPr>
+          <w:rFonts w:ascii="Arial" w:hAnsi="Arial" w:cs="Arial"/>
+          <w:sz w:val="22"/>
+          <w:szCs w:val="22"/>
+          <w:lang w:eastAsia="en-GB"/>
+        </w:rPr>
+        <w:t>w</w:t>
+      </w:r>
+      <w:r>
+        <w:rPr>
+          <w:rFonts w:ascii="Arial" w:hAnsi="Arial" w:cs="Arial"/>
+          <w:sz w:val="22"/>
+          <w:szCs w:val="22"/>
+          <w:lang w:eastAsia="en-GB"/>
+        </w:rPr>
+        <w:t>ould be better to pick the model that allo</w:t>
+      </w:r>
+      <w:r>
+        <w:rPr>
+          <w:rFonts w:ascii="Arial" w:hAnsi="Arial" w:cs="Arial"/>
+          <w:sz w:val="22"/>
+          <w:szCs w:val="22"/>
+          <w:lang w:eastAsia="en-GB"/>
+        </w:rPr>
+        <w:t>w</w:t>
+      </w:r>
+      <w:r>
+        <w:rPr>
+          <w:rFonts w:ascii="Arial" w:hAnsi="Arial" w:cs="Arial"/>
+          <w:sz w:val="22"/>
+          <w:szCs w:val="22"/>
+          <w:lang w:eastAsia="en-GB"/>
+        </w:rPr>
+        <w:t>s more frequent communication.</w:t>
+      </w:r>
+    </w:p>
+    <w:p>
+      <w:pPr>
+        <w:tabs>
+          <w:tab w:val="right" w:pos="9214"/>
+        </w:tabs>
+        <w:spacing w:after="360"/>
+        <w:ind w:left="425" w:hanging="425"/>
+        <w:rPr>
+          <w:rFonts w:ascii="Arial" w:hAnsi="Arial" w:cs="Arial"/>
+          <w:sz w:val="22"/>
+          <w:szCs w:val="22"/>
+          <w:lang w:eastAsia="en-GB"/>
+        </w:rPr>
+      </w:pPr>
+    </w:p>
+    <w:p>
+      <w:pPr>
+        <w:tabs>
+          <w:tab w:val="right" w:pos="9214"/>
+        </w:tabs>
+        <w:spacing w:after="360"/>
+        <w:ind w:left="425" w:hanging="425"/>
+        <w:rPr>
+          <w:rFonts w:ascii="Arial" w:hAnsi="Arial" w:cs="Arial"/>
+          <w:sz w:val="22"/>
+          <w:szCs w:val="22"/>
+          <w:lang w:eastAsia="en-GB"/>
+        </w:rPr>
+      </w:pPr>
+      <w:r>
+        <w:rPr>
+          <w:rFonts w:ascii="Arial" w:hAnsi="Arial" w:cs="Arial"/>
+          <w:sz w:val="22"/>
+          <w:szCs w:val="22"/>
+          <w:lang w:eastAsia="en-GB"/>
+        </w:rPr>
+        <w:tab/>
+        <w:t>[10]</w:t>
+      </w:r>
+      <w:r>
+        <w:rPr>
+          <w:rFonts w:ascii="Arial" w:hAnsi="Arial" w:cs="Arial"/>
+          <w:sz w:val="22"/>
+          <w:szCs w:val="22"/>
+          <w:lang w:eastAsia="en-GB"/>
+        </w:rPr>
+        <w:tab/>
+      </w:r>
+    </w:p>
+    <w:p>
+      <w:pPr>
+        <w:spacing w:after="60"/>
+        <w:ind w:left="425" w:hanging="425"/>
+        <w:rPr>
+          <w:rFonts w:ascii="Arial" w:hAnsi="Arial" w:cs="Arial"/>
+          <w:color w:val="FF0000"/>
+          <w:sz w:val="22"/>
+          <w:szCs w:val="22"/>
+          <w:lang w:eastAsia="en-GB"/>
+        </w:rPr>
+      </w:pPr>
+      <w:r>
+        <w:rPr>
+          <w:rFonts w:ascii="Arial" w:hAnsi="Arial" w:cs="Arial"/>
+          <w:sz w:val="22"/>
+          <w:szCs w:val="22"/>
+          <w:lang w:eastAsia="en-GB"/>
+        </w:rPr>
+        <w:tab/>
+      </w:r>
+    </w:p>
+    <w:p>
+      <w:pPr>
+        <w:tabs>
+          <w:tab w:val="right" w:pos="9214"/>
+        </w:tabs>
+        <w:spacing w:after="360"/>
+        <w:ind w:left="425" w:hanging="425"/>
+        <w:rPr>
+          <w:rFonts w:ascii="Arial" w:hAnsi="Arial" w:cs="Arial"/>
+          <w:sz w:val="22"/>
+          <w:szCs w:val="22"/>
+          <w:lang w:eastAsia="en-GB"/>
+        </w:rPr>
+      </w:pPr>
+      <w:r>
+        <w:rPr>
+          <w:rFonts w:ascii="Arial" w:hAnsi="Arial" w:cs="Arial"/>
+          <w:sz w:val="22"/>
+          <w:szCs w:val="22"/>
+          <w:lang w:eastAsia="en-GB"/>
+        </w:rPr>
         <w:tab/>
       </w:r>
       <w:r>
@@ -3189,8 +4278,8 @@
       </w:pPr>
     </w:p>
     <w:sectPr>
-      <w:headerReference w:type="default" r:id="rId8"/>
-      <w:footerReference w:type="default" r:id="rId9"/>
+      <w:headerReference w:type="default" r:id="rId11"/>
+      <w:footerReference w:type="default" r:id="rId12"/>
       <w:pgSz w:w="11906" w:h="16838"/>
       <w:pgMar w:top="1440" w:right="1134" w:bottom="851" w:left="1418" w:header="709" w:footer="709" w:gutter="0"/>
       <w:cols w:space="708"/>
@@ -3201,7 +4290,7 @@
 </file>
 
 <file path=word/endnotes.xml><?xml version="1.0" encoding="utf-8"?>
-<w:endnotes xmlns:wpc="http://schemas.microsoft.com/office/word/2010/wordprocessingCanvas" xmlns:cx="http://schemas.microsoft.com/office/drawing/2014/chartex" xmlns:cx1="http://schemas.microsoft.com/office/drawing/2015/9/8/chartex" xmlns:cx2="http://schemas.microsoft.com/office/drawing/2015/10/21/chartex" xmlns:mc="http://schemas.openxmlformats.org/markup-compatibility/2006" xmlns:o="urn:schemas-microsoft-com:office:office" xmlns:r="http://schemas.openxmlformats.org/officeDocument/2006/relationships" xmlns:m="http://schemas.openxmlformats.org/officeDocument/2006/math" xmlns:v="urn:schemas-microsoft-com:vml" xmlns:wp14="http://schemas.microsoft.com/office/word/2010/wordprocessingDrawing" xmlns:wp="http://schemas.openxmlformats.org/drawingml/2006/wordprocessingDrawing" xmlns:w10="urn:schemas-microsoft-com:office:word" xmlns:w="http://schemas.openxmlformats.org/wordprocessingml/2006/main" xmlns:w14="http://schemas.microsoft.com/office/word/2010/wordml" xmlns:w15="http://schemas.microsoft.com/office/word/2012/wordml" xmlns:w16se="http://schemas.microsoft.com/office/word/2015/wordml/symex" xmlns:wpg="http://schemas.microsoft.com/office/word/2010/wordprocessingGroup" xmlns:wpi="http://schemas.microsoft.com/office/word/2010/wordprocessingInk" xmlns:wne="http://schemas.microsoft.com/office/word/2006/wordml" xmlns:wps="http://schemas.microsoft.com/office/word/2010/wordprocessingShape" mc:Ignorable="w14 w15 w16se wp14">
+<w:endnotes xmlns:wpc="http://schemas.microsoft.com/office/word/2010/wordprocessingCanvas" xmlns:cx="http://schemas.microsoft.com/office/drawing/2014/chartex" xmlns:cx1="http://schemas.microsoft.com/office/drawing/2015/9/8/chartex" xmlns:cx2="http://schemas.microsoft.com/office/drawing/2015/10/21/chartex" xmlns:cx3="http://schemas.microsoft.com/office/drawing/2016/5/9/chartex" xmlns:cx4="http://schemas.microsoft.com/office/drawing/2016/5/10/chartex" xmlns:cx5="http://schemas.microsoft.com/office/drawing/2016/5/11/chartex" xmlns:cx6="http://schemas.microsoft.com/office/drawing/2016/5/12/chartex" xmlns:cx7="http://schemas.microsoft.com/office/drawing/2016/5/13/chartex" xmlns:cx8="http://schemas.microsoft.com/office/drawing/2016/5/14/chartex" xmlns:mc="http://schemas.openxmlformats.org/markup-compatibility/2006" xmlns:aink="http://schemas.microsoft.com/office/drawing/2016/ink" xmlns:am3d="http://schemas.microsoft.com/office/drawing/2017/model3d" xmlns:o="urn:schemas-microsoft-com:office:office" xmlns:oel="http://schemas.microsoft.com/office/2019/extlst" xmlns:r="http://schemas.openxmlformats.org/officeDocument/2006/relationships" xmlns:m="http://schemas.openxmlformats.org/officeDocument/2006/math" xmlns:v="urn:schemas-microsoft-com:vml" xmlns:wp14="http://schemas.microsoft.com/office/word/2010/wordprocessingDrawing" xmlns:wp="http://schemas.openxmlformats.org/drawingml/2006/wordprocessingDrawing" xmlns:w10="urn:schemas-microsoft-com:office:word" xmlns:w="http://schemas.openxmlformats.org/wordprocessingml/2006/main" xmlns:w14="http://schemas.microsoft.com/office/word/2010/wordml" xmlns:w15="http://schemas.microsoft.com/office/word/2012/wordml" xmlns:w16cex="http://schemas.microsoft.com/office/word/2018/wordml/cex" xmlns:w16cid="http://schemas.microsoft.com/office/word/2016/wordml/cid" xmlns:w16="http://schemas.microsoft.com/office/word/2018/wordml" xmlns:w16du="http://schemas.microsoft.com/office/word/2023/wordml/word16du" xmlns:w16sdtdh="http://schemas.microsoft.com/office/word/2020/wordml/sdtdatahash" xmlns:w16sdtfl="http://schemas.microsoft.com/office/word/2024/wordml/sdtformatlock" xmlns:w16se="http://schemas.microsoft.com/office/word/2015/wordml/symex" xmlns:wpg="http://schemas.microsoft.com/office/word/2010/wordprocessingGroup" xmlns:wpi="http://schemas.microsoft.com/office/word/2010/wordprocessingInk" xmlns:wne="http://schemas.microsoft.com/office/word/2006/wordml" xmlns:wps="http://schemas.microsoft.com/office/word/2010/wordprocessingShape" mc:Ignorable="w14 w15 w16se w16cid w16 w16cex w16sdtdh w16sdtfl w16du wp14">
   <w:endnote w:type="separator" w:id="-1">
     <w:p>
       <w:r>
@@ -3220,7 +4309,7 @@
 </file>
 
 <file path=word/footer1.xml><?xml version="1.0" encoding="utf-8"?>
-<w:ftr xmlns:wpc="http://schemas.microsoft.com/office/word/2010/wordprocessingCanvas" xmlns:cx="http://schemas.microsoft.com/office/drawing/2014/chartex" xmlns:cx1="http://schemas.microsoft.com/office/drawing/2015/9/8/chartex" xmlns:cx2="http://schemas.microsoft.com/office/drawing/2015/10/21/chartex" xmlns:mc="http://schemas.openxmlformats.org/markup-compatibility/2006" xmlns:o="urn:schemas-microsoft-com:office:office" xmlns:r="http://schemas.openxmlformats.org/officeDocument/2006/relationships" xmlns:m="http://schemas.openxmlformats.org/officeDocument/2006/math" xmlns:v="urn:schemas-microsoft-com:vml" xmlns:wp14="http://schemas.microsoft.com/office/word/2010/wordprocessingDrawing" xmlns:wp="http://schemas.openxmlformats.org/drawingml/2006/wordprocessingDrawing" xmlns:w10="urn:schemas-microsoft-com:office:word" xmlns:w="http://schemas.openxmlformats.org/wordprocessingml/2006/main" xmlns:w14="http://schemas.microsoft.com/office/word/2010/wordml" xmlns:w15="http://schemas.microsoft.com/office/word/2012/wordml" xmlns:w16se="http://schemas.microsoft.com/office/word/2015/wordml/symex" xmlns:wpg="http://schemas.microsoft.com/office/word/2010/wordprocessingGroup" xmlns:wpi="http://schemas.microsoft.com/office/word/2010/wordprocessingInk" xmlns:wne="http://schemas.microsoft.com/office/word/2006/wordml" xmlns:wps="http://schemas.microsoft.com/office/word/2010/wordprocessingShape" mc:Ignorable="w14 w15 w16se wp14">
+<w:ftr xmlns:wpc="http://schemas.microsoft.com/office/word/2010/wordprocessingCanvas" xmlns:cx="http://schemas.microsoft.com/office/drawing/2014/chartex" xmlns:cx1="http://schemas.microsoft.com/office/drawing/2015/9/8/chartex" xmlns:cx2="http://schemas.microsoft.com/office/drawing/2015/10/21/chartex" xmlns:cx3="http://schemas.microsoft.com/office/drawing/2016/5/9/chartex" xmlns:cx4="http://schemas.microsoft.com/office/drawing/2016/5/10/chartex" xmlns:cx5="http://schemas.microsoft.com/office/drawing/2016/5/11/chartex" xmlns:cx6="http://schemas.microsoft.com/office/drawing/2016/5/12/chartex" xmlns:cx7="http://schemas.microsoft.com/office/drawing/2016/5/13/chartex" xmlns:cx8="http://schemas.microsoft.com/office/drawing/2016/5/14/chartex" xmlns:mc="http://schemas.openxmlformats.org/markup-compatibility/2006" xmlns:aink="http://schemas.microsoft.com/office/drawing/2016/ink" xmlns:am3d="http://schemas.microsoft.com/office/drawing/2017/model3d" xmlns:o="urn:schemas-microsoft-com:office:office" xmlns:oel="http://schemas.microsoft.com/office/2019/extlst" xmlns:r="http://schemas.openxmlformats.org/officeDocument/2006/relationships" xmlns:m="http://schemas.openxmlformats.org/officeDocument/2006/math" xmlns:v="urn:schemas-microsoft-com:vml" xmlns:wp14="http://schemas.microsoft.com/office/word/2010/wordprocessingDrawing" xmlns:wp="http://schemas.openxmlformats.org/drawingml/2006/wordprocessingDrawing" xmlns:w10="urn:schemas-microsoft-com:office:word" xmlns:w="http://schemas.openxmlformats.org/wordprocessingml/2006/main" xmlns:w14="http://schemas.microsoft.com/office/word/2010/wordml" xmlns:w15="http://schemas.microsoft.com/office/word/2012/wordml" xmlns:w16cex="http://schemas.microsoft.com/office/word/2018/wordml/cex" xmlns:w16cid="http://schemas.microsoft.com/office/word/2016/wordml/cid" xmlns:w16="http://schemas.microsoft.com/office/word/2018/wordml" xmlns:w16du="http://schemas.microsoft.com/office/word/2023/wordml/word16du" xmlns:w16sdtdh="http://schemas.microsoft.com/office/word/2020/wordml/sdtdatahash" xmlns:w16sdtfl="http://schemas.microsoft.com/office/word/2024/wordml/sdtformatlock" xmlns:w16se="http://schemas.microsoft.com/office/word/2015/wordml/symex" xmlns:wpg="http://schemas.microsoft.com/office/word/2010/wordprocessingGroup" xmlns:wpi="http://schemas.microsoft.com/office/word/2010/wordprocessingInk" xmlns:wne="http://schemas.microsoft.com/office/word/2006/wordml" xmlns:wps="http://schemas.microsoft.com/office/word/2010/wordprocessingShape" mc:Ignorable="w14 w15 w16se w16cid w16 w16cex w16sdtdh w16sdtfl w16du wp14">
   <w:sdt>
     <w:sdtPr>
       <w:id w:val="827335688"/>
@@ -3295,7 +4384,7 @@
 </file>
 
 <file path=word/footnotes.xml><?xml version="1.0" encoding="utf-8"?>
-<w:footnotes xmlns:wpc="http://schemas.microsoft.com/office/word/2010/wordprocessingCanvas" xmlns:cx="http://schemas.microsoft.com/office/drawing/2014/chartex" xmlns:cx1="http://schemas.microsoft.com/office/drawing/2015/9/8/chartex" xmlns:cx2="http://schemas.microsoft.com/office/drawing/2015/10/21/chartex" xmlns:mc="http://schemas.openxmlformats.org/markup-compatibility/2006" xmlns:o="urn:schemas-microsoft-com:office:office" xmlns:r="http://schemas.openxmlformats.org/officeDocument/2006/relationships" xmlns:m="http://schemas.openxmlformats.org/officeDocument/2006/math" xmlns:v="urn:schemas-microsoft-com:vml" xmlns:wp14="http://schemas.microsoft.com/office/word/2010/wordprocessingDrawing" xmlns:wp="http://schemas.openxmlformats.org/drawingml/2006/wordprocessingDrawing" xmlns:w10="urn:schemas-microsoft-com:office:word" xmlns:w="http://schemas.openxmlformats.org/wordprocessingml/2006/main" xmlns:w14="http://schemas.microsoft.com/office/word/2010/wordml" xmlns:w15="http://schemas.microsoft.com/office/word/2012/wordml" xmlns:w16se="http://schemas.microsoft.com/office/word/2015/wordml/symex" xmlns:wpg="http://schemas.microsoft.com/office/word/2010/wordprocessingGroup" xmlns:wpi="http://schemas.microsoft.com/office/word/2010/wordprocessingInk" xmlns:wne="http://schemas.microsoft.com/office/word/2006/wordml" xmlns:wps="http://schemas.microsoft.com/office/word/2010/wordprocessingShape" mc:Ignorable="w14 w15 w16se wp14">
+<w:footnotes xmlns:wpc="http://schemas.microsoft.com/office/word/2010/wordprocessingCanvas" xmlns:cx="http://schemas.microsoft.com/office/drawing/2014/chartex" xmlns:cx1="http://schemas.microsoft.com/office/drawing/2015/9/8/chartex" xmlns:cx2="http://schemas.microsoft.com/office/drawing/2015/10/21/chartex" xmlns:cx3="http://schemas.microsoft.com/office/drawing/2016/5/9/chartex" xmlns:cx4="http://schemas.microsoft.com/office/drawing/2016/5/10/chartex" xmlns:cx5="http://schemas.microsoft.com/office/drawing/2016/5/11/chartex" xmlns:cx6="http://schemas.microsoft.com/office/drawing/2016/5/12/chartex" xmlns:cx7="http://schemas.microsoft.com/office/drawing/2016/5/13/chartex" xmlns:cx8="http://schemas.microsoft.com/office/drawing/2016/5/14/chartex" xmlns:mc="http://schemas.openxmlformats.org/markup-compatibility/2006" xmlns:aink="http://schemas.microsoft.com/office/drawing/2016/ink" xmlns:am3d="http://schemas.microsoft.com/office/drawing/2017/model3d" xmlns:o="urn:schemas-microsoft-com:office:office" xmlns:oel="http://schemas.microsoft.com/office/2019/extlst" xmlns:r="http://schemas.openxmlformats.org/officeDocument/2006/relationships" xmlns:m="http://schemas.openxmlformats.org/officeDocument/2006/math" xmlns:v="urn:schemas-microsoft-com:vml" xmlns:wp14="http://schemas.microsoft.com/office/word/2010/wordprocessingDrawing" xmlns:wp="http://schemas.openxmlformats.org/drawingml/2006/wordprocessingDrawing" xmlns:w10="urn:schemas-microsoft-com:office:word" xmlns:w="http://schemas.openxmlformats.org/wordprocessingml/2006/main" xmlns:w14="http://schemas.microsoft.com/office/word/2010/wordml" xmlns:w15="http://schemas.microsoft.com/office/word/2012/wordml" xmlns:w16cex="http://schemas.microsoft.com/office/word/2018/wordml/cex" xmlns:w16cid="http://schemas.microsoft.com/office/word/2016/wordml/cid" xmlns:w16="http://schemas.microsoft.com/office/word/2018/wordml" xmlns:w16du="http://schemas.microsoft.com/office/word/2023/wordml/word16du" xmlns:w16sdtdh="http://schemas.microsoft.com/office/word/2020/wordml/sdtdatahash" xmlns:w16sdtfl="http://schemas.microsoft.com/office/word/2024/wordml/sdtformatlock" xmlns:w16se="http://schemas.microsoft.com/office/word/2015/wordml/symex" xmlns:wpg="http://schemas.microsoft.com/office/word/2010/wordprocessingGroup" xmlns:wpi="http://schemas.microsoft.com/office/word/2010/wordprocessingInk" xmlns:wne="http://schemas.microsoft.com/office/word/2006/wordml" xmlns:wps="http://schemas.microsoft.com/office/word/2010/wordprocessingShape" mc:Ignorable="w14 w15 w16se w16cid w16 w16cex w16sdtdh w16sdtfl w16du wp14">
   <w:footnote w:type="separator" w:id="-1">
     <w:p>
       <w:r>
@@ -3314,7 +4403,7 @@
 </file>
 
 <file path=word/header1.xml><?xml version="1.0" encoding="utf-8"?>
-<w:hdr xmlns:wpc="http://schemas.microsoft.com/office/word/2010/wordprocessingCanvas" xmlns:cx="http://schemas.microsoft.com/office/drawing/2014/chartex" xmlns:cx1="http://schemas.microsoft.com/office/drawing/2015/9/8/chartex" xmlns:cx2="http://schemas.microsoft.com/office/drawing/2015/10/21/chartex" xmlns:mc="http://schemas.openxmlformats.org/markup-compatibility/2006" xmlns:o="urn:schemas-microsoft-com:office:office" xmlns:r="http://schemas.openxmlformats.org/officeDocument/2006/relationships" xmlns:m="http://schemas.openxmlformats.org/officeDocument/2006/math" xmlns:v="urn:schemas-microsoft-com:vml" xmlns:wp14="http://schemas.microsoft.com/office/word/2010/wordprocessingDrawing" xmlns:wp="http://schemas.openxmlformats.org/drawingml/2006/wordprocessingDrawing" xmlns:w10="urn:schemas-microsoft-com:office:word" xmlns:w="http://schemas.openxmlformats.org/wordprocessingml/2006/main" xmlns:w14="http://schemas.microsoft.com/office/word/2010/wordml" xmlns:w15="http://schemas.microsoft.com/office/word/2012/wordml" xmlns:w16se="http://schemas.microsoft.com/office/word/2015/wordml/symex" xmlns:wpg="http://schemas.microsoft.com/office/word/2010/wordprocessingGroup" xmlns:wpi="http://schemas.microsoft.com/office/word/2010/wordprocessingInk" xmlns:wne="http://schemas.microsoft.com/office/word/2006/wordml" xmlns:wps="http://schemas.microsoft.com/office/word/2010/wordprocessingShape" mc:Ignorable="w14 w15 w16se wp14">
+<w:hdr xmlns:wpc="http://schemas.microsoft.com/office/word/2010/wordprocessingCanvas" xmlns:cx="http://schemas.microsoft.com/office/drawing/2014/chartex" xmlns:cx1="http://schemas.microsoft.com/office/drawing/2015/9/8/chartex" xmlns:cx2="http://schemas.microsoft.com/office/drawing/2015/10/21/chartex" xmlns:cx3="http://schemas.microsoft.com/office/drawing/2016/5/9/chartex" xmlns:cx4="http://schemas.microsoft.com/office/drawing/2016/5/10/chartex" xmlns:cx5="http://schemas.microsoft.com/office/drawing/2016/5/11/chartex" xmlns:cx6="http://schemas.microsoft.com/office/drawing/2016/5/12/chartex" xmlns:cx7="http://schemas.microsoft.com/office/drawing/2016/5/13/chartex" xmlns:cx8="http://schemas.microsoft.com/office/drawing/2016/5/14/chartex" xmlns:mc="http://schemas.openxmlformats.org/markup-compatibility/2006" xmlns:aink="http://schemas.microsoft.com/office/drawing/2016/ink" xmlns:am3d="http://schemas.microsoft.com/office/drawing/2017/model3d" xmlns:o="urn:schemas-microsoft-com:office:office" xmlns:oel="http://schemas.microsoft.com/office/2019/extlst" xmlns:r="http://schemas.openxmlformats.org/officeDocument/2006/relationships" xmlns:m="http://schemas.openxmlformats.org/officeDocument/2006/math" xmlns:v="urn:schemas-microsoft-com:vml" xmlns:wp14="http://schemas.microsoft.com/office/word/2010/wordprocessingDrawing" xmlns:wp="http://schemas.openxmlformats.org/drawingml/2006/wordprocessingDrawing" xmlns:w10="urn:schemas-microsoft-com:office:word" xmlns:w="http://schemas.openxmlformats.org/wordprocessingml/2006/main" xmlns:w14="http://schemas.microsoft.com/office/word/2010/wordml" xmlns:w15="http://schemas.microsoft.com/office/word/2012/wordml" xmlns:w16cex="http://schemas.microsoft.com/office/word/2018/wordml/cex" xmlns:w16cid="http://schemas.microsoft.com/office/word/2016/wordml/cid" xmlns:w16="http://schemas.microsoft.com/office/word/2018/wordml" xmlns:w16du="http://schemas.microsoft.com/office/word/2023/wordml/word16du" xmlns:w16sdtdh="http://schemas.microsoft.com/office/word/2020/wordml/sdtdatahash" xmlns:w16sdtfl="http://schemas.microsoft.com/office/word/2024/wordml/sdtformatlock" xmlns:w16se="http://schemas.microsoft.com/office/word/2015/wordml/symex" xmlns:wpg="http://schemas.microsoft.com/office/word/2010/wordprocessingGroup" xmlns:wpi="http://schemas.microsoft.com/office/word/2010/wordprocessingInk" xmlns:wne="http://schemas.microsoft.com/office/word/2006/wordml" xmlns:wps="http://schemas.microsoft.com/office/word/2010/wordprocessingShape" mc:Ignorable="w14 w15 w16se w16cid w16 w16cex w16sdtdh w16sdtfl w16du wp14">
   <w:p>
     <w:pPr>
       <w:pStyle w:val="Header"/>
@@ -3438,7 +4527,6 @@
                       <a:ln>
                         <a:noFill/>
                       </a:ln>
-                      <a:extLst/>
                     </wps:spPr>
                     <wps:txbx>
                       <w:txbxContent>
@@ -3557,7 +4645,7 @@
         </mc:Choice>
         <mc:Fallback>
           <w:pict>
-            <v:rect w14:anchorId="3D489164" id="Rectangle 11" o:spid="_x0000_s1038" style="position:absolute;margin-left:-1in;margin-top:-35.3pt;width:596.1pt;height:70.95pt;rotation:180;z-index:251659264;visibility:visible;mso-wrap-style:square;mso-wrap-distance-left:9pt;mso-wrap-distance-top:0;mso-wrap-distance-right:9pt;mso-wrap-distance-bottom:0;mso-position-horizontal:absolute;mso-position-horizontal-relative:text;mso-position-vertical:absolute;mso-position-vertical-relative:text;v-text-anchor:middle" o:gfxdata="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" fillcolor="#772247" stroked="f">
+            <v:rect w14:anchorId="3D489164" id="Rectangle 11" o:spid="_x0000_s1038" style="position:absolute;margin-left:-1in;margin-top:-35.3pt;width:596.1pt;height:70.95pt;rotation:180;z-index:251659264;visibility:visible;mso-wrap-style:square;mso-wrap-distance-left:9pt;mso-wrap-distance-top:0;mso-wrap-distance-right:9pt;mso-wrap-distance-bottom:0;mso-position-horizontal:absolute;mso-position-horizontal-relative:text;mso-position-vertical:absolute;mso-position-vertical-relative:text;v-text-anchor:middle" o:gfxdata="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" fillcolor="#772247" stroked="f">
               <v:fill opacity="64764f"/>
               <v:textbox>
                 <w:txbxContent>
@@ -3681,7 +4769,7 @@
 </file>
 
 <file path=word/numbering.xml><?xml version="1.0" encoding="utf-8"?>
-<w:numbering xmlns:wpc="http://schemas.microsoft.com/office/word/2010/wordprocessingCanvas" xmlns:cx="http://schemas.microsoft.com/office/drawing/2014/chartex" xmlns:cx1="http://schemas.microsoft.com/office/drawing/2015/9/8/chartex" xmlns:cx2="http://schemas.microsoft.com/office/drawing/2015/10/21/chartex" xmlns:mc="http://schemas.openxmlformats.org/markup-compatibility/2006" xmlns:o="urn:schemas-microsoft-com:office:office" xmlns:r="http://schemas.openxmlformats.org/officeDocument/2006/relationships" xmlns:m="http://schemas.openxmlformats.org/officeDocument/2006/math" xmlns:v="urn:schemas-microsoft-com:vml" xmlns:wp14="http://schemas.microsoft.com/office/word/2010/wordprocessingDrawing" xmlns:wp="http://schemas.openxmlformats.org/drawingml/2006/wordprocessingDrawing" xmlns:w10="urn:schemas-microsoft-com:office:word" xmlns:w="http://schemas.openxmlformats.org/wordprocessingml/2006/main" xmlns:w14="http://schemas.microsoft.com/office/word/2010/wordml" xmlns:w15="http://schemas.microsoft.com/office/word/2012/wordml" xmlns:w16se="http://schemas.microsoft.com/office/word/2015/wordml/symex" xmlns:wpg="http://schemas.microsoft.com/office/word/2010/wordprocessingGroup" xmlns:wpi="http://schemas.microsoft.com/office/word/2010/wordprocessingInk" xmlns:wne="http://schemas.microsoft.com/office/word/2006/wordml" xmlns:wps="http://schemas.microsoft.com/office/word/2010/wordprocessingShape" mc:Ignorable="w14 w15 w16se wp14">
+<w:numbering xmlns:wpc="http://schemas.microsoft.com/office/word/2010/wordprocessingCanvas" xmlns:cx="http://schemas.microsoft.com/office/drawing/2014/chartex" xmlns:cx1="http://schemas.microsoft.com/office/drawing/2015/9/8/chartex" xmlns:cx2="http://schemas.microsoft.com/office/drawing/2015/10/21/chartex" xmlns:cx3="http://schemas.microsoft.com/office/drawing/2016/5/9/chartex" xmlns:cx4="http://schemas.microsoft.com/office/drawing/2016/5/10/chartex" xmlns:cx5="http://schemas.microsoft.com/office/drawing/2016/5/11/chartex" xmlns:cx6="http://schemas.microsoft.com/office/drawing/2016/5/12/chartex" xmlns:cx7="http://schemas.microsoft.com/office/drawing/2016/5/13/chartex" xmlns:cx8="http://schemas.microsoft.com/office/drawing/2016/5/14/chartex" xmlns:mc="http://schemas.openxmlformats.org/markup-compatibility/2006" xmlns:aink="http://schemas.microsoft.com/office/drawing/2016/ink" xmlns:am3d="http://schemas.microsoft.com/office/drawing/2017/model3d" xmlns:o="urn:schemas-microsoft-com:office:office" xmlns:oel="http://schemas.microsoft.com/office/2019/extlst" xmlns:r="http://schemas.openxmlformats.org/officeDocument/2006/relationships" xmlns:m="http://schemas.openxmlformats.org/officeDocument/2006/math" xmlns:v="urn:schemas-microsoft-com:vml" xmlns:wp14="http://schemas.microsoft.com/office/word/2010/wordprocessingDrawing" xmlns:wp="http://schemas.openxmlformats.org/drawingml/2006/wordprocessingDrawing" xmlns:w10="urn:schemas-microsoft-com:office:word" xmlns:w="http://schemas.openxmlformats.org/wordprocessingml/2006/main" xmlns:w14="http://schemas.microsoft.com/office/word/2010/wordml" xmlns:w15="http://schemas.microsoft.com/office/word/2012/wordml" xmlns:w16cex="http://schemas.microsoft.com/office/word/2018/wordml/cex" xmlns:w16cid="http://schemas.microsoft.com/office/word/2016/wordml/cid" xmlns:w16="http://schemas.microsoft.com/office/word/2018/wordml" xmlns:w16du="http://schemas.microsoft.com/office/word/2023/wordml/word16du" xmlns:w16sdtdh="http://schemas.microsoft.com/office/word/2020/wordml/sdtdatahash" xmlns:w16sdtfl="http://schemas.microsoft.com/office/word/2024/wordml/sdtformatlock" xmlns:w16se="http://schemas.microsoft.com/office/word/2015/wordml/symex" xmlns:wpg="http://schemas.microsoft.com/office/word/2010/wordprocessingGroup" xmlns:wpi="http://schemas.microsoft.com/office/word/2010/wordprocessingInk" xmlns:wne="http://schemas.microsoft.com/office/word/2006/wordml" xmlns:wps="http://schemas.microsoft.com/office/word/2010/wordprocessingShape" mc:Ignorable="w14 w15 w16se w16cid w16 w16cex w16sdtdh w16sdtfl w16du wp14">
   <w:abstractNum w:abstractNumId="0" w15:restartNumberingAfterBreak="0">
     <w:nsid w:val="096D56A2"/>
     <w:multiLevelType w:val="hybridMultilevel"/>
@@ -4825,41 +5913,41 @@
       </w:rPr>
     </w:lvl>
   </w:abstractNum>
-  <w:num w:numId="1">
+  <w:num w:numId="1" w16cid:durableId="872037322">
     <w:abstractNumId w:val="8"/>
   </w:num>
-  <w:num w:numId="2">
+  <w:num w:numId="2" w16cid:durableId="1135948761">
     <w:abstractNumId w:val="1"/>
   </w:num>
-  <w:num w:numId="3">
+  <w:num w:numId="3" w16cid:durableId="1824882389">
     <w:abstractNumId w:val="2"/>
   </w:num>
-  <w:num w:numId="4">
+  <w:num w:numId="4" w16cid:durableId="1164081779">
     <w:abstractNumId w:val="4"/>
   </w:num>
-  <w:num w:numId="5">
+  <w:num w:numId="5" w16cid:durableId="235552003">
     <w:abstractNumId w:val="7"/>
   </w:num>
-  <w:num w:numId="6">
+  <w:num w:numId="6" w16cid:durableId="490175696">
     <w:abstractNumId w:val="3"/>
   </w:num>
-  <w:num w:numId="7">
+  <w:num w:numId="7" w16cid:durableId="1406220011">
     <w:abstractNumId w:val="6"/>
   </w:num>
-  <w:num w:numId="8">
+  <w:num w:numId="8" w16cid:durableId="2028557514">
     <w:abstractNumId w:val="5"/>
   </w:num>
-  <w:num w:numId="9">
+  <w:num w:numId="9" w16cid:durableId="1702708073">
     <w:abstractNumId w:val="0"/>
   </w:num>
-  <w:num w:numId="10">
+  <w:num w:numId="10" w16cid:durableId="1205632561">
     <w:abstractNumId w:val="9"/>
   </w:num>
 </w:numbering>
 </file>
 
 <file path=word/styles.xml><?xml version="1.0" encoding="utf-8"?>
-<w:styles xmlns:mc="http://schemas.openxmlformats.org/markup-compatibility/2006" xmlns:r="http://schemas.openxmlformats.org/officeDocument/2006/relationships" xmlns:w="http://schemas.openxmlformats.org/wordprocessingml/2006/main" xmlns:w14="http://schemas.microsoft.com/office/word/2010/wordml" xmlns:w15="http://schemas.microsoft.com/office/word/2012/wordml" xmlns:w16se="http://schemas.microsoft.com/office/word/2015/wordml/symex" mc:Ignorable="w14 w15 w16se">
+<w:styles xmlns:mc="http://schemas.openxmlformats.org/markup-compatibility/2006" xmlns:r="http://schemas.openxmlformats.org/officeDocument/2006/relationships" xmlns:w="http://schemas.openxmlformats.org/wordprocessingml/2006/main" xmlns:w14="http://schemas.microsoft.com/office/word/2010/wordml" xmlns:w15="http://schemas.microsoft.com/office/word/2012/wordml" xmlns:w16cex="http://schemas.microsoft.com/office/word/2018/wordml/cex" xmlns:w16cid="http://schemas.microsoft.com/office/word/2016/wordml/cid" xmlns:w16="http://schemas.microsoft.com/office/word/2018/wordml" xmlns:w16du="http://schemas.microsoft.com/office/word/2023/wordml/word16du" xmlns:w16sdtdh="http://schemas.microsoft.com/office/word/2020/wordml/sdtdatahash" xmlns:w16sdtfl="http://schemas.microsoft.com/office/word/2024/wordml/sdtformatlock" xmlns:w16se="http://schemas.microsoft.com/office/word/2015/wordml/symex" mc:Ignorable="w14 w15 w16se w16cid w16 w16cex w16sdtdh w16sdtfl w16du">
   <w:docDefaults>
     <w:rPrDefault>
       <w:rPr>
@@ -4869,7 +5957,7 @@
     </w:rPrDefault>
     <w:pPrDefault/>
   </w:docDefaults>
-  <w:latentStyles w:defLockedState="0" w:defUIPriority="0" w:defSemiHidden="0" w:defUnhideWhenUsed="0" w:defQFormat="0" w:count="373">
+  <w:latentStyles w:defLockedState="0" w:defUIPriority="0" w:defSemiHidden="0" w:defUnhideWhenUsed="0" w:defQFormat="0" w:count="376">
     <w:lsdException w:name="Normal" w:qFormat="1"/>
     <w:lsdException w:name="heading 1" w:qFormat="1"/>
     <w:lsdException w:name="heading 2" w:semiHidden="1" w:unhideWhenUsed="1" w:qFormat="1"/>
@@ -5236,6 +6324,9 @@
     <w:lsdException w:name="List Table 7 Colorful Accent 6" w:uiPriority="52"/>
     <w:lsdException w:name="Mention" w:semiHidden="1" w:uiPriority="99" w:unhideWhenUsed="1"/>
     <w:lsdException w:name="Smart Hyperlink" w:semiHidden="1" w:uiPriority="99" w:unhideWhenUsed="1"/>
+    <w:lsdException w:name="Hashtag" w:semiHidden="1" w:uiPriority="99" w:unhideWhenUsed="1"/>
+    <w:lsdException w:name="Unresolved Mention" w:semiHidden="1" w:uiPriority="99" w:unhideWhenUsed="1"/>
+    <w:lsdException w:name="Smart Link" w:semiHidden="1" w:uiPriority="99" w:unhideWhenUsed="1"/>
   </w:latentStyles>
   <w:style w:type="paragraph" w:default="1" w:styleId="Normal">
     <w:name w:val="Normal"/>
@@ -5793,10 +6884,27 @@
 </file>
 
 <file path=customXml/item1.xml><?xml version="1.0" encoding="utf-8"?>
+<?mso-contentType ?>
+<FormTemplates xmlns="http://schemas.microsoft.com/sharepoint/v3/contenttype/forms">
+  <Display>DocumentLibraryForm</Display>
+  <Edit>DocumentLibraryForm</Edit>
+  <New>DocumentLibraryForm</New>
+</FormTemplates>
+</file>
+
+<file path=customXml/item2.xml><?xml version="1.0" encoding="utf-8"?>
+<p:properties xmlns:p="http://schemas.microsoft.com/office/2006/metadata/properties" xmlns:xsi="http://www.w3.org/2001/XMLSchema-instance" xmlns:pc="http://schemas.microsoft.com/office/infopath/2007/PartnerControls">
+  <documentManagement>
+    <ReferenceId xmlns="7aaef5f8-6561-42e8-a588-8ee7769f8f3a" xsi:nil="true"/>
+  </documentManagement>
+</p:properties>
+</file>
+
+<file path=customXml/item3.xml><?xml version="1.0" encoding="utf-8"?>
 <b:Sources xmlns:b="http://schemas.openxmlformats.org/officeDocument/2006/bibliography" xmlns="http://schemas.openxmlformats.org/officeDocument/2006/bibliography" SelectedStyle="\APASixthEditionOfficeOnline.xsl" StyleName="APA" Version="6"/>
 </file>
 
-<file path=customXml/item2.xml><?xml version="1.0" encoding="utf-8"?>
+<file path=customXml/item4.xml><?xml version="1.0" encoding="utf-8"?>
 <ct:contentTypeSchema xmlns:ct="http://schemas.microsoft.com/office/2006/metadata/contentType" xmlns:ma="http://schemas.microsoft.com/office/2006/metadata/properties/metaAttributes" ct:_="" ma:_="" ma:contentTypeName="Document" ma:contentTypeID="0x0101007D87C2771DED2B4E827C06CCB5FF2469" ma:contentTypeVersion="5" ma:contentTypeDescription="Create a new document." ma:contentTypeScope="" ma:versionID="a436b4804f8d0f5c410bb276cd8f58c1">
   <xsd:schema xmlns:xsd="http://www.w3.org/2001/XMLSchema" xmlns:xs="http://www.w3.org/2001/XMLSchema" xmlns:p="http://schemas.microsoft.com/office/2006/metadata/properties" xmlns:ns2="7aaef5f8-6561-42e8-a588-8ee7769f8f3a" targetNamespace="http://schemas.microsoft.com/office/2006/metadata/properties" ma:root="true" ma:fieldsID="67e434bdc2ebb08804b8022a83c6c302" ns2:_="">
     <xsd:import namespace="7aaef5f8-6561-42e8-a588-8ee7769f8f3a"/>
@@ -5946,24 +7054,25 @@
 </ct:contentTypeSchema>
 </file>
 
-<file path=customXml/item3.xml><?xml version="1.0" encoding="utf-8"?>
-<?mso-contentType ?>
-<FormTemplates xmlns="http://schemas.microsoft.com/sharepoint/v3/contenttype/forms">
-  <Display>DocumentLibraryForm</Display>
-  <Edit>DocumentLibraryForm</Edit>
-  <New>DocumentLibraryForm</New>
-</FormTemplates>
+<file path=customXml/itemProps1.xml><?xml version="1.0" encoding="utf-8"?>
+<ds:datastoreItem xmlns:ds="http://schemas.openxmlformats.org/officeDocument/2006/customXml" ds:itemID="{5261415B-64FA-45D0-A4E4-BBD937F73622}">
+  <ds:schemaRefs>
+    <ds:schemaRef ds:uri="http://schemas.microsoft.com/sharepoint/v3/contenttype/forms"/>
+  </ds:schemaRefs>
+</ds:datastoreItem>
 </file>
 
-<file path=customXml/item4.xml><?xml version="1.0" encoding="utf-8"?>
-<p:properties xmlns:p="http://schemas.microsoft.com/office/2006/metadata/properties" xmlns:xsi="http://www.w3.org/2001/XMLSchema-instance" xmlns:pc="http://schemas.microsoft.com/office/infopath/2007/PartnerControls">
-  <documentManagement>
-    <ReferenceId xmlns="7aaef5f8-6561-42e8-a588-8ee7769f8f3a" xsi:nil="true"/>
-  </documentManagement>
-</p:properties>
+<file path=customXml/itemProps2.xml><?xml version="1.0" encoding="utf-8"?>
+<ds:datastoreItem xmlns:ds="http://schemas.openxmlformats.org/officeDocument/2006/customXml" ds:itemID="{A995BE31-ABAE-41BF-84D6-EF17E3C8EFB1}">
+  <ds:schemaRefs>
+    <ds:schemaRef ds:uri="http://schemas.microsoft.com/office/2006/metadata/properties"/>
+    <ds:schemaRef ds:uri="http://schemas.microsoft.com/office/infopath/2007/PartnerControls"/>
+    <ds:schemaRef ds:uri="7aaef5f8-6561-42e8-a588-8ee7769f8f3a"/>
+  </ds:schemaRefs>
+</ds:datastoreItem>
 </file>
 
-<file path=customXml/itemProps1.xml><?xml version="1.0" encoding="utf-8"?>
+<file path=customXml/itemProps3.xml><?xml version="1.0" encoding="utf-8"?>
 <ds:datastoreItem xmlns:ds="http://schemas.openxmlformats.org/officeDocument/2006/customXml" ds:itemID="{635C5212-DE09-4C5F-BA04-D561F4FB0EC2}">
   <ds:schemaRefs>
     <ds:schemaRef ds:uri="http://schemas.openxmlformats.org/officeDocument/2006/bibliography"/>
@@ -5971,14 +7080,20 @@
 </ds:datastoreItem>
 </file>
 
-<file path=customXml/itemProps2.xml><?xml version="1.0" encoding="utf-8"?>
-<ds:datastoreItem xmlns:ds="http://schemas.openxmlformats.org/officeDocument/2006/customXml" ds:itemID="{8B161FF4-8A4B-43A2-8FF6-D359FE5BFB1A}"/>
-</file>
-
-<file path=customXml/itemProps3.xml><?xml version="1.0" encoding="utf-8"?>
-<ds:datastoreItem xmlns:ds="http://schemas.openxmlformats.org/officeDocument/2006/customXml" ds:itemID="{5261415B-64FA-45D0-A4E4-BBD937F73622}"/>
-</file>
-
 <file path=customXml/itemProps4.xml><?xml version="1.0" encoding="utf-8"?>
-<ds:datastoreItem xmlns:ds="http://schemas.openxmlformats.org/officeDocument/2006/customXml" ds:itemID="{A995BE31-ABAE-41BF-84D6-EF17E3C8EFB1}"/>
+<ds:datastoreItem xmlns:ds="http://schemas.openxmlformats.org/officeDocument/2006/customXml" ds:itemID="{8B161FF4-8A4B-43A2-8FF6-D359FE5BFB1A}">
+  <ds:schemaRefs>
+    <ds:schemaRef ds:uri="http://schemas.microsoft.com/office/2006/metadata/contentType"/>
+    <ds:schemaRef ds:uri="http://schemas.microsoft.com/office/2006/metadata/properties/metaAttributes"/>
+    <ds:schemaRef ds:uri="http://www.w3.org/2001/XMLSchema"/>
+    <ds:schemaRef ds:uri="http://schemas.microsoft.com/office/2006/metadata/properties"/>
+    <ds:schemaRef ds:uri="7aaef5f8-6561-42e8-a588-8ee7769f8f3a"/>
+    <ds:schemaRef ds:uri="http://schemas.microsoft.com/office/2006/documentManagement/types"/>
+    <ds:schemaRef ds:uri="http://schemas.microsoft.com/office/infopath/2007/PartnerControls"/>
+    <ds:schemaRef ds:uri="http://schemas.openxmlformats.org/package/2006/metadata/core-properties"/>
+    <ds:schemaRef ds:uri="http://purl.org/dc/elements/1.1/"/>
+    <ds:schemaRef ds:uri="http://purl.org/dc/terms/"/>
+    <ds:schemaRef ds:uri="http://schemas.microsoft.com/internal/obd"/>
+  </ds:schemaRefs>
+</ds:datastoreItem>
 </file>
</xml_diff>